<commit_message>
First iteration thru the paper
</commit_message>
<xml_diff>
--- a/Solving Graph Isomorphism with Recursive Minimum Bit Strings paper.docx
+++ b/Solving Graph Isomorphism with Recursive Minimum Bit Strings paper.docx
@@ -1,6 +1,6 @@
 
 <file path=word/document.xml><?xml version="1.0" encoding="utf-8"?>
-<w:document xmlns:wpc="http://schemas.microsoft.com/office/word/2010/wordprocessingCanvas" xmlns:mc="http://schemas.openxmlformats.org/markup-compatibility/2006" xmlns:o="urn:schemas-microsoft-com:office:office" xmlns:r="http://schemas.openxmlformats.org/officeDocument/2006/relationships" xmlns:m="http://schemas.openxmlformats.org/officeDocument/2006/math" xmlns:v="urn:schemas-microsoft-com:vml" xmlns:wp14="http://schemas.microsoft.com/office/word/2010/wordprocessingDrawing" xmlns:wp="http://schemas.openxmlformats.org/drawingml/2006/wordprocessingDrawing" xmlns:w10="urn:schemas-microsoft-com:office:word" xmlns:w="http://schemas.openxmlformats.org/wordprocessingml/2006/main" xmlns:w14="http://schemas.microsoft.com/office/word/2010/wordml" xmlns:wpg="http://schemas.microsoft.com/office/word/2010/wordprocessingGroup" xmlns:wpi="http://schemas.microsoft.com/office/word/2010/wordprocessingInk" xmlns:wne="http://schemas.microsoft.com/office/word/2006/wordml" xmlns:wps="http://schemas.microsoft.com/office/word/2010/wordprocessingShape" mc:Ignorable="w14 wp14">
+<w:document xmlns:wpc="http://schemas.microsoft.com/office/word/2010/wordprocessingCanvas" xmlns:mo="http://schemas.microsoft.com/office/mac/office/2008/main" xmlns:mc="http://schemas.openxmlformats.org/markup-compatibility/2006" xmlns:mv="urn:schemas-microsoft-com:mac:vml" xmlns:o="urn:schemas-microsoft-com:office:office" xmlns:r="http://schemas.openxmlformats.org/officeDocument/2006/relationships" xmlns:m="http://schemas.openxmlformats.org/officeDocument/2006/math" xmlns:v="urn:schemas-microsoft-com:vml" xmlns:wp14="http://schemas.microsoft.com/office/word/2010/wordprocessingDrawing" xmlns:wp="http://schemas.openxmlformats.org/drawingml/2006/wordprocessingDrawing" xmlns:w10="urn:schemas-microsoft-com:office:word" xmlns:w="http://schemas.openxmlformats.org/wordprocessingml/2006/main" xmlns:w14="http://schemas.microsoft.com/office/word/2010/wordml" xmlns:wpg="http://schemas.microsoft.com/office/word/2010/wordprocessingGroup" xmlns:wpi="http://schemas.microsoft.com/office/word/2010/wordprocessingInk" xmlns:wne="http://schemas.microsoft.com/office/word/2006/wordml" xmlns:wps="http://schemas.microsoft.com/office/word/2010/wordprocessingShape" mc:Ignorable="w14 wp14">
   <w:body>
     <w:p>
       <w:pPr>
@@ -134,18 +134,16 @@
           <w:szCs w:val="28"/>
         </w:rPr>
         <w:br/>
-        <w:t xml:space="preserve">Rafael </w:t>
-      </w:r>
-      <w:proofErr w:type="spellStart"/>
+        <w:t>Rafael Lastiri</w:t>
+      </w:r>
       <w:r>
         <w:rPr>
           <w:rStyle w:val="SubtleEmphasis"/>
           <w:sz w:val="28"/>
           <w:szCs w:val="28"/>
         </w:rPr>
-        <w:t>Lastiri</w:t>
-      </w:r>
-      <w:proofErr w:type="spellEnd"/>
+        <w:t xml:space="preserve"> 7658033</w:t>
+      </w:r>
       <w:r>
         <w:rPr>
           <w:rStyle w:val="SubtleEmphasis"/>
@@ -207,7 +205,9 @@
             <w:rPr>
               <w:rFonts w:eastAsiaTheme="minorEastAsia"/>
               <w:noProof/>
-              <w:lang w:eastAsia="en-CA"/>
+              <w:sz w:val="24"/>
+              <w:szCs w:val="24"/>
+              <w:lang w:val="en-US" w:eastAsia="ja-JP"/>
             </w:rPr>
           </w:pPr>
           <w:r>
@@ -219,63 +219,53 @@
           <w:r>
             <w:fldChar w:fldCharType="separate"/>
           </w:r>
-          <w:hyperlink w:anchor="_Toc416214398" w:history="1">
-            <w:r>
-              <w:rPr>
-                <w:rStyle w:val="Hyperlink"/>
-                <w:noProof/>
-              </w:rPr>
-              <w:t>Graph Isomorphism</w:t>
-            </w:r>
-            <w:r>
-              <w:rPr>
-                <w:noProof/>
-                <w:webHidden/>
-              </w:rPr>
-              <w:tab/>
-            </w:r>
-            <w:r>
-              <w:rPr>
-                <w:noProof/>
-                <w:webHidden/>
-              </w:rPr>
-              <w:fldChar w:fldCharType="begin"/>
-            </w:r>
-            <w:r>
-              <w:rPr>
-                <w:noProof/>
-                <w:webHidden/>
-              </w:rPr>
-              <w:instrText xml:space="preserve"> PAGEREF _Toc416214398 \h </w:instrText>
-            </w:r>
-            <w:r>
-              <w:rPr>
-                <w:noProof/>
-                <w:webHidden/>
-              </w:rPr>
-            </w:r>
-            <w:r>
-              <w:rPr>
-                <w:noProof/>
-                <w:webHidden/>
-              </w:rPr>
-              <w:fldChar w:fldCharType="separate"/>
-            </w:r>
-            <w:r>
-              <w:rPr>
-                <w:noProof/>
-                <w:webHidden/>
-              </w:rPr>
-              <w:t>3</w:t>
-            </w:r>
-            <w:r>
-              <w:rPr>
-                <w:noProof/>
-                <w:webHidden/>
-              </w:rPr>
-              <w:fldChar w:fldCharType="end"/>
-            </w:r>
-          </w:hyperlink>
+          <w:r>
+            <w:rPr>
+              <w:noProof/>
+            </w:rPr>
+            <w:t>Graph Isomorphism</w:t>
+          </w:r>
+          <w:r>
+            <w:rPr>
+              <w:noProof/>
+            </w:rPr>
+            <w:tab/>
+          </w:r>
+          <w:r>
+            <w:rPr>
+              <w:noProof/>
+            </w:rPr>
+            <w:fldChar w:fldCharType="begin"/>
+          </w:r>
+          <w:r>
+            <w:rPr>
+              <w:noProof/>
+            </w:rPr>
+            <w:instrText xml:space="preserve"> PAGEREF _Toc290148945 \h </w:instrText>
+          </w:r>
+          <w:r>
+            <w:rPr>
+              <w:noProof/>
+            </w:rPr>
+          </w:r>
+          <w:r>
+            <w:rPr>
+              <w:noProof/>
+            </w:rPr>
+            <w:fldChar w:fldCharType="separate"/>
+          </w:r>
+          <w:r>
+            <w:rPr>
+              <w:noProof/>
+            </w:rPr>
+            <w:t>3</w:t>
+          </w:r>
+          <w:r>
+            <w:rPr>
+              <w:noProof/>
+            </w:rPr>
+            <w:fldChar w:fldCharType="end"/>
+          </w:r>
         </w:p>
         <w:p>
           <w:pPr>
@@ -286,66 +276,58 @@
             <w:rPr>
               <w:rFonts w:eastAsiaTheme="minorEastAsia"/>
               <w:noProof/>
-              <w:lang w:eastAsia="en-CA"/>
+              <w:sz w:val="24"/>
+              <w:szCs w:val="24"/>
+              <w:lang w:val="en-US" w:eastAsia="ja-JP"/>
             </w:rPr>
           </w:pPr>
-          <w:hyperlink w:anchor="_Toc416214399" w:history="1">
-            <w:r>
-              <w:rPr>
-                <w:rStyle w:val="Hyperlink"/>
-                <w:noProof/>
-              </w:rPr>
-              <w:t>Applications</w:t>
-            </w:r>
-            <w:r>
-              <w:rPr>
-                <w:noProof/>
-                <w:webHidden/>
-              </w:rPr>
-              <w:tab/>
-            </w:r>
-            <w:r>
-              <w:rPr>
-                <w:noProof/>
-                <w:webHidden/>
-              </w:rPr>
-              <w:fldChar w:fldCharType="begin"/>
-            </w:r>
-            <w:r>
-              <w:rPr>
-                <w:noProof/>
-                <w:webHidden/>
-              </w:rPr>
-              <w:instrText xml:space="preserve"> PAGEREF _Toc416214399 \h </w:instrText>
-            </w:r>
-            <w:r>
-              <w:rPr>
-                <w:noProof/>
-                <w:webHidden/>
-              </w:rPr>
-            </w:r>
-            <w:r>
-              <w:rPr>
-                <w:noProof/>
-                <w:webHidden/>
-              </w:rPr>
-              <w:fldChar w:fldCharType="separate"/>
-            </w:r>
-            <w:r>
-              <w:rPr>
-                <w:noProof/>
-                <w:webHidden/>
-              </w:rPr>
-              <w:t>3</w:t>
-            </w:r>
-            <w:r>
-              <w:rPr>
-                <w:noProof/>
-                <w:webHidden/>
-              </w:rPr>
-              <w:fldChar w:fldCharType="end"/>
-            </w:r>
-          </w:hyperlink>
+          <w:r>
+            <w:rPr>
+              <w:noProof/>
+            </w:rPr>
+            <w:t>Sequential Representation of a Graph</w:t>
+          </w:r>
+          <w:r>
+            <w:rPr>
+              <w:noProof/>
+            </w:rPr>
+            <w:tab/>
+          </w:r>
+          <w:r>
+            <w:rPr>
+              <w:noProof/>
+            </w:rPr>
+            <w:fldChar w:fldCharType="begin"/>
+          </w:r>
+          <w:r>
+            <w:rPr>
+              <w:noProof/>
+            </w:rPr>
+            <w:instrText xml:space="preserve"> PAGEREF _Toc290148946 \h </w:instrText>
+          </w:r>
+          <w:r>
+            <w:rPr>
+              <w:noProof/>
+            </w:rPr>
+          </w:r>
+          <w:r>
+            <w:rPr>
+              <w:noProof/>
+            </w:rPr>
+            <w:fldChar w:fldCharType="separate"/>
+          </w:r>
+          <w:r>
+            <w:rPr>
+              <w:noProof/>
+            </w:rPr>
+            <w:t>3</w:t>
+          </w:r>
+          <w:r>
+            <w:rPr>
+              <w:noProof/>
+            </w:rPr>
+            <w:fldChar w:fldCharType="end"/>
+          </w:r>
         </w:p>
         <w:p>
           <w:pPr>
@@ -356,66 +338,182 @@
             <w:rPr>
               <w:rFonts w:eastAsiaTheme="minorEastAsia"/>
               <w:noProof/>
-              <w:lang w:eastAsia="en-CA"/>
+              <w:sz w:val="24"/>
+              <w:szCs w:val="24"/>
+              <w:lang w:val="en-US" w:eastAsia="ja-JP"/>
             </w:rPr>
           </w:pPr>
-          <w:hyperlink w:anchor="_Toc416214400" w:history="1">
-            <w:r>
-              <w:rPr>
-                <w:rStyle w:val="Hyperlink"/>
-                <w:noProof/>
-              </w:rPr>
-              <w:t>Bibliography</w:t>
-            </w:r>
-            <w:r>
-              <w:rPr>
-                <w:noProof/>
-                <w:webHidden/>
-              </w:rPr>
-              <w:tab/>
-            </w:r>
-            <w:r>
-              <w:rPr>
-                <w:noProof/>
-                <w:webHidden/>
-              </w:rPr>
-              <w:fldChar w:fldCharType="begin"/>
-            </w:r>
-            <w:r>
-              <w:rPr>
-                <w:noProof/>
-                <w:webHidden/>
-              </w:rPr>
-              <w:instrText xml:space="preserve"> PAGEREF _Toc416214400 \h </w:instrText>
-            </w:r>
-            <w:r>
-              <w:rPr>
-                <w:noProof/>
-                <w:webHidden/>
-              </w:rPr>
-            </w:r>
-            <w:r>
-              <w:rPr>
-                <w:noProof/>
-                <w:webHidden/>
-              </w:rPr>
-              <w:fldChar w:fldCharType="separate"/>
-            </w:r>
-            <w:r>
-              <w:rPr>
-                <w:noProof/>
-                <w:webHidden/>
-              </w:rPr>
-              <w:t>5</w:t>
-            </w:r>
-            <w:r>
-              <w:rPr>
-                <w:noProof/>
-                <w:webHidden/>
-              </w:rPr>
-              <w:fldChar w:fldCharType="end"/>
-            </w:r>
-          </w:hyperlink>
+          <w:r>
+            <w:rPr>
+              <w:noProof/>
+            </w:rPr>
+            <w:t>Applications</w:t>
+          </w:r>
+          <w:r>
+            <w:rPr>
+              <w:noProof/>
+            </w:rPr>
+            <w:tab/>
+          </w:r>
+          <w:r>
+            <w:rPr>
+              <w:noProof/>
+            </w:rPr>
+            <w:fldChar w:fldCharType="begin"/>
+          </w:r>
+          <w:r>
+            <w:rPr>
+              <w:noProof/>
+            </w:rPr>
+            <w:instrText xml:space="preserve"> PAGEREF _Toc290148947 \h </w:instrText>
+          </w:r>
+          <w:r>
+            <w:rPr>
+              <w:noProof/>
+            </w:rPr>
+          </w:r>
+          <w:r>
+            <w:rPr>
+              <w:noProof/>
+            </w:rPr>
+            <w:fldChar w:fldCharType="separate"/>
+          </w:r>
+          <w:r>
+            <w:rPr>
+              <w:noProof/>
+            </w:rPr>
+            <w:t>4</w:t>
+          </w:r>
+          <w:r>
+            <w:rPr>
+              <w:noProof/>
+            </w:rPr>
+            <w:fldChar w:fldCharType="end"/>
+          </w:r>
+        </w:p>
+        <w:p>
+          <w:pPr>
+            <w:pStyle w:val="TOC1"/>
+            <w:tabs>
+              <w:tab w:val="right" w:leader="dot" w:pos="9350"/>
+            </w:tabs>
+            <w:rPr>
+              <w:rFonts w:eastAsiaTheme="minorEastAsia"/>
+              <w:noProof/>
+              <w:sz w:val="24"/>
+              <w:szCs w:val="24"/>
+              <w:lang w:val="en-US" w:eastAsia="ja-JP"/>
+            </w:rPr>
+          </w:pPr>
+          <w:r>
+            <w:rPr>
+              <w:noProof/>
+            </w:rPr>
+            <w:t>Bit String Isomorphism Algorithm</w:t>
+          </w:r>
+          <w:r>
+            <w:rPr>
+              <w:noProof/>
+            </w:rPr>
+            <w:tab/>
+          </w:r>
+          <w:r>
+            <w:rPr>
+              <w:noProof/>
+            </w:rPr>
+            <w:fldChar w:fldCharType="begin"/>
+          </w:r>
+          <w:r>
+            <w:rPr>
+              <w:noProof/>
+            </w:rPr>
+            <w:instrText xml:space="preserve"> PAGEREF _Toc290148948 \h </w:instrText>
+          </w:r>
+          <w:r>
+            <w:rPr>
+              <w:noProof/>
+            </w:rPr>
+          </w:r>
+          <w:r>
+            <w:rPr>
+              <w:noProof/>
+            </w:rPr>
+            <w:fldChar w:fldCharType="separate"/>
+          </w:r>
+          <w:r>
+            <w:rPr>
+              <w:noProof/>
+            </w:rPr>
+            <w:t>4</w:t>
+          </w:r>
+          <w:r>
+            <w:rPr>
+              <w:noProof/>
+            </w:rPr>
+            <w:fldChar w:fldCharType="end"/>
+          </w:r>
+        </w:p>
+        <w:p>
+          <w:pPr>
+            <w:pStyle w:val="TOC1"/>
+            <w:tabs>
+              <w:tab w:val="right" w:leader="dot" w:pos="9350"/>
+            </w:tabs>
+            <w:rPr>
+              <w:rFonts w:eastAsiaTheme="minorEastAsia"/>
+              <w:noProof/>
+              <w:sz w:val="24"/>
+              <w:szCs w:val="24"/>
+              <w:lang w:val="en-US" w:eastAsia="ja-JP"/>
+            </w:rPr>
+          </w:pPr>
+          <w:r>
+            <w:rPr>
+              <w:noProof/>
+            </w:rPr>
+            <w:t>Bibliography</w:t>
+          </w:r>
+          <w:r>
+            <w:rPr>
+              <w:noProof/>
+            </w:rPr>
+            <w:tab/>
+          </w:r>
+          <w:r>
+            <w:rPr>
+              <w:noProof/>
+            </w:rPr>
+            <w:fldChar w:fldCharType="begin"/>
+          </w:r>
+          <w:r>
+            <w:rPr>
+              <w:noProof/>
+            </w:rPr>
+            <w:instrText xml:space="preserve"> PAGEREF _Toc290148949 \h </w:instrText>
+          </w:r>
+          <w:r>
+            <w:rPr>
+              <w:noProof/>
+            </w:rPr>
+          </w:r>
+          <w:r>
+            <w:rPr>
+              <w:noProof/>
+            </w:rPr>
+            <w:fldChar w:fldCharType="separate"/>
+          </w:r>
+          <w:r>
+            <w:rPr>
+              <w:noProof/>
+            </w:rPr>
+            <w:t>5</w:t>
+          </w:r>
+          <w:r>
+            <w:rPr>
+              <w:noProof/>
+            </w:rPr>
+            <w:fldChar w:fldCharType="end"/>
+          </w:r>
         </w:p>
         <w:p>
           <w:r>
@@ -435,8 +533,6 @@
       <w:r>
         <w:br w:type="page"/>
       </w:r>
-      <w:bookmarkStart w:id="0" w:name="_GoBack"/>
-      <w:bookmarkEnd w:id="0"/>
     </w:p>
     <w:p>
       <w:pPr>
@@ -445,7 +541,7 @@
           <w:sz w:val="40"/>
         </w:rPr>
       </w:pPr>
-      <w:bookmarkStart w:id="1" w:name="_Toc416214398"/>
+      <w:bookmarkStart w:id="0" w:name="_Toc290148945"/>
       <w:r>
         <w:rPr>
           <w:sz w:val="40"/>
@@ -453,7 +549,7 @@
         <w:lastRenderedPageBreak/>
         <w:t>Graph Isomorphism</w:t>
       </w:r>
-      <w:bookmarkEnd w:id="1"/>
+      <w:bookmarkEnd w:id="0"/>
     </w:p>
     <w:p>
       <w:r>
@@ -477,11 +573,576 @@
           <w:sz w:val="40"/>
         </w:rPr>
       </w:pPr>
-      <w:bookmarkStart w:id="2" w:name="_Toc416214399"/>
+      <w:bookmarkStart w:id="1" w:name="_Toc290148946"/>
       <w:r>
         <w:rPr>
           <w:sz w:val="40"/>
         </w:rPr>
+        <w:t>Sequential Representation of a Graph</w:t>
+      </w:r>
+      <w:bookmarkEnd w:id="1"/>
+    </w:p>
+    <w:p>
+      <w:r>
+        <w:rPr>
+          <w:lang w:val="en-US"/>
+        </w:rPr>
+        <mc:AlternateContent>
+          <mc:Choice Requires="wpg">
+            <w:drawing>
+              <wp:anchor distT="0" distB="0" distL="114300" distR="114300" simplePos="0" relativeHeight="251658240" behindDoc="0" locked="0" layoutInCell="1" allowOverlap="1" wp14:anchorId="0C476CD0" wp14:editId="2B2625FB">
+                <wp:simplePos x="0" y="0"/>
+                <wp:positionH relativeFrom="column">
+                  <wp:posOffset>3886200</wp:posOffset>
+                </wp:positionH>
+                <wp:positionV relativeFrom="paragraph">
+                  <wp:posOffset>203200</wp:posOffset>
+                </wp:positionV>
+                <wp:extent cx="1789430" cy="1473835"/>
+                <wp:effectExtent l="0" t="25400" r="0" b="50165"/>
+                <wp:wrapSquare wrapText="bothSides"/>
+                <wp:docPr id="33" name="Group 32"/>
+                <wp:cNvGraphicFramePr/>
+                <a:graphic xmlns:a="http://schemas.openxmlformats.org/drawingml/2006/main">
+                  <a:graphicData uri="http://schemas.microsoft.com/office/word/2010/wordprocessingGroup">
+                    <wpg:wgp>
+                      <wpg:cNvGrpSpPr/>
+                      <wpg:grpSpPr>
+                        <a:xfrm>
+                          <a:off x="0" y="0"/>
+                          <a:ext cx="1789430" cy="1473835"/>
+                          <a:chOff x="0" y="0"/>
+                          <a:chExt cx="1789799" cy="1474229"/>
+                        </a:xfrm>
+                        <a:extLst>
+                          <a:ext uri="{0CCBE362-F206-4b92-989A-16890622DB6E}">
+                            <ma14:wrappingTextBoxFlag xmlns:ma14="http://schemas.microsoft.com/office/mac/drawingml/2011/main"/>
+                          </a:ext>
+                        </a:extLst>
+                      </wpg:grpSpPr>
+                      <pic:pic xmlns:pic="http://schemas.openxmlformats.org/drawingml/2006/picture">
+                        <pic:nvPicPr>
+                          <pic:cNvPr id="2" name="Picture 2"/>
+                          <pic:cNvPicPr/>
+                        </pic:nvPicPr>
+                        <pic:blipFill>
+                          <a:blip r:embed="rId7"/>
+                          <a:stretch>
+                            <a:fillRect/>
+                          </a:stretch>
+                        </pic:blipFill>
+                        <pic:spPr>
+                          <a:xfrm>
+                            <a:off x="2682" y="89282"/>
+                            <a:ext cx="1698799" cy="1061749"/>
+                          </a:xfrm>
+                          <a:prstGeom prst="rect">
+                            <a:avLst/>
+                          </a:prstGeom>
+                        </pic:spPr>
+                      </pic:pic>
+                      <wps:wsp>
+                        <wps:cNvPr id="3" name="Rectangle 3"/>
+                        <wps:cNvSpPr/>
+                        <wps:spPr>
+                          <a:xfrm>
+                            <a:off x="0" y="0"/>
+                            <a:ext cx="1789799" cy="1474229"/>
+                          </a:xfrm>
+                          <a:prstGeom prst="rect">
+                            <a:avLst/>
+                          </a:prstGeom>
+                          <a:noFill/>
+                          <a:ln>
+                            <a:noFill/>
+                          </a:ln>
+                        </wps:spPr>
+                        <wps:style>
+                          <a:lnRef idx="1">
+                            <a:schemeClr val="accent1"/>
+                          </a:lnRef>
+                          <a:fillRef idx="3">
+                            <a:schemeClr val="accent1"/>
+                          </a:fillRef>
+                          <a:effectRef idx="2">
+                            <a:schemeClr val="accent1"/>
+                          </a:effectRef>
+                          <a:fontRef idx="minor">
+                            <a:schemeClr val="lt1"/>
+                          </a:fontRef>
+                        </wps:style>
+                        <wps:txbx>
+                          <w:txbxContent>
+                            <w:p>
+                              <w:pPr>
+                                <w:pStyle w:val="NormalWeb"/>
+                                <w:spacing w:before="0" w:beforeAutospacing="0" w:after="0" w:afterAutospacing="0"/>
+                                <w:jc w:val="center"/>
+                              </w:pPr>
+                              <w:r>
+                                <w:rPr>
+                                  <w:rFonts w:asciiTheme="minorHAnsi" w:hAnsi="Cambria" w:cstheme="minorBidi"/>
+                                  <w:b/>
+                                  <w:bCs/>
+                                  <w:color w:val="000000"/>
+                                  <w:kern w:val="24"/>
+                                  <w:sz w:val="22"/>
+                                  <w:szCs w:val="22"/>
+                                </w:rPr>
+                                <w:t>Fig. 1</w:t>
+                              </w:r>
+                            </w:p>
+                          </w:txbxContent>
+                        </wps:txbx>
+                        <wps:bodyPr rot="0" spcFirstLastPara="0" vert="horz" wrap="square" lIns="91440" tIns="45720" rIns="91440" bIns="45720" numCol="1" spcCol="0" rtlCol="0" fromWordArt="0" anchor="b" anchorCtr="0" forceAA="0" compatLnSpc="1">
+                          <a:prstTxWarp prst="textNoShape">
+                            <a:avLst/>
+                          </a:prstTxWarp>
+                          <a:noAutofit/>
+                        </wps:bodyPr>
+                      </wps:wsp>
+                    </wpg:wgp>
+                  </a:graphicData>
+                </a:graphic>
+                <wp14:sizeRelH relativeFrom="page">
+                  <wp14:pctWidth>0</wp14:pctWidth>
+                </wp14:sizeRelH>
+                <wp14:sizeRelV relativeFrom="page">
+                  <wp14:pctHeight>0</wp14:pctHeight>
+                </wp14:sizeRelV>
+              </wp:anchor>
+            </w:drawing>
+          </mc:Choice>
+          <mc:Fallback>
+            <w:pict>
+              <v:group id="Group 32" o:spid="_x0000_s1026" style="position:absolute;margin-left:306pt;margin-top:16pt;width:140.9pt;height:116.05pt;z-index:251658240" coordsize="1789799,1474229" o:gfxdata="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">
+                <v:shapetype id="_x0000_t75" coordsize="21600,21600" o:spt="75" o:preferrelative="t" path="m@4@5l@4@11@9@11@9@5xe" filled="f" stroked="f">
+                  <v:stroke joinstyle="miter"/>
+                  <v:formulas>
+                    <v:f eqn="if lineDrawn pixelLineWidth 0"/>
+                    <v:f eqn="sum @0 1 0"/>
+                    <v:f eqn="sum 0 0 @1"/>
+                    <v:f eqn="prod @2 1 2"/>
+                    <v:f eqn="prod @3 21600 pixelWidth"/>
+                    <v:f eqn="prod @3 21600 pixelHeight"/>
+                    <v:f eqn="sum @0 0 1"/>
+                    <v:f eqn="prod @6 1 2"/>
+                    <v:f eqn="prod @7 21600 pixelWidth"/>
+                    <v:f eqn="sum @8 21600 0"/>
+                    <v:f eqn="prod @7 21600 pixelHeight"/>
+                    <v:f eqn="sum @10 21600 0"/>
+                  </v:formulas>
+                  <v:path o:extrusionok="f" gradientshapeok="t" o:connecttype="rect"/>
+                  <o:lock v:ext="edit" aspectratio="t"/>
+                </v:shapetype>
+                <v:shape id="Picture 2" o:spid="_x0000_s1027" type="#_x0000_t75" style="position:absolute;left:2682;top:89282;width:1698799;height:1061749;visibility:visible;mso-wrap-style:square" o:gfxdata="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">
+                  <v:imagedata r:id="rId8" o:title=""/>
+                </v:shape>
+                <v:rect id="Rectangle 3" o:spid="_x0000_s1028" style="position:absolute;width:1789799;height:1474229;visibility:visible;mso-wrap-style:square;v-text-anchor:bottom" o:gfxdata="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" filled="f" stroked="f">
+                  <v:shadow on="t" opacity="22937f" mv:blur="40000f" origin=",.5" offset="0,23000emu"/>
+                  <v:textbox>
+                    <w:txbxContent>
+                      <w:p>
+                        <w:pPr>
+                          <w:pStyle w:val="NormalWeb"/>
+                          <w:spacing w:before="0" w:beforeAutospacing="0" w:after="0" w:afterAutospacing="0"/>
+                          <w:jc w:val="center"/>
+                        </w:pPr>
+                        <w:r>
+                          <w:rPr>
+                            <w:rFonts w:asciiTheme="minorHAnsi" w:hAnsi="Cambria" w:cstheme="minorBidi"/>
+                            <w:b/>
+                            <w:bCs/>
+                            <w:color w:val="000000"/>
+                            <w:kern w:val="24"/>
+                            <w:sz w:val="22"/>
+                            <w:szCs w:val="22"/>
+                          </w:rPr>
+                          <w:t>Fig. 1</w:t>
+                        </w:r>
+                      </w:p>
+                    </w:txbxContent>
+                  </v:textbox>
+                </v:rect>
+                <w10:wrap type="square"/>
+              </v:group>
+            </w:pict>
+          </mc:Fallback>
+        </mc:AlternateContent>
+      </w:r>
+      <w:r>
+        <w:br/>
+      </w:r>
+      <w:r>
+        <w:tab/>
+        <w:t>Through</w:t>
+      </w:r>
+      <w:r>
+        <w:t xml:space="preserve">out </w:t>
+      </w:r>
+      <w:r>
+        <w:t xml:space="preserve">this implementation </w:t>
+      </w:r>
+      <w:r>
+        <w:t>adjacency matrices</w:t>
+      </w:r>
+      <w:r>
+        <w:t xml:space="preserve"> are used</w:t>
+      </w:r>
+      <w:r>
+        <w:t xml:space="preserve"> to represent </w:t>
+      </w:r>
+      <w:r>
+        <w:t>the</w:t>
+      </w:r>
+      <w:r>
+        <w:t xml:space="preserve"> graphs</w:t>
+      </w:r>
+      <w:r>
+        <w:t>. An adjacency matrix is a means of representing which vertices of a graph are adjacent</w:t>
+      </w:r>
+      <w:r>
+        <w:t xml:space="preserve"> to which other vertices. Specifically, the adjacency matrix of a finite graph G on </w:t>
+      </w:r>
+      <w:r>
+        <w:rPr>
+          <w:i/>
+        </w:rPr>
+        <w:t>n</w:t>
+      </w:r>
+      <w:r>
+        <w:t xml:space="preserve"> vertices is the </w:t>
+      </w:r>
+      <w:r>
+        <w:rPr>
+          <w:i/>
+        </w:rPr>
+        <w:t>n x n</w:t>
+      </w:r>
+      <w:r>
+        <w:t xml:space="preserve"> matrix where the </w:t>
+      </w:r>
+      <w:r>
+        <w:t>non-diagonal</w:t>
+      </w:r>
+      <w:r>
+        <w:t xml:space="preserve"> entry </w:t>
+      </w:r>
+      <w:proofErr w:type="spellStart"/>
+      <w:r>
+        <w:rPr>
+          <w:i/>
+        </w:rPr>
+        <w:t>a</w:t>
+      </w:r>
+      <w:r>
+        <w:rPr>
+          <w:i/>
+          <w:vertAlign w:val="subscript"/>
+        </w:rPr>
+        <w:t>ij</w:t>
+      </w:r>
+      <w:proofErr w:type="spellEnd"/>
+      <w:r>
+        <w:t xml:space="preserve"> is the number of edges from vertex </w:t>
+      </w:r>
+      <w:proofErr w:type="spellStart"/>
+      <w:r>
+        <w:rPr>
+          <w:i/>
+        </w:rPr>
+        <w:t>i</w:t>
+      </w:r>
+      <w:proofErr w:type="spellEnd"/>
+      <w:r>
+        <w:t xml:space="preserve"> to vertex </w:t>
+      </w:r>
+      <w:r>
+        <w:rPr>
+          <w:i/>
+        </w:rPr>
+        <w:t>j</w:t>
+      </w:r>
+      <w:r>
+        <w:t xml:space="preserve">. </w:t>
+      </w:r>
+      <w:r>
+        <w:t>We assume that every vertex cannot have an edge to itself therefore the diagonal will always be filled with zeros. Furthermore, there</w:t>
+      </w:r>
+      <w:r>
+        <w:t xml:space="preserve"> exists a unique adjacency matrix for each isomorphism class of graphs, and it is not adjacency matrix of any other isomorphism class of graphs [5]. </w:t>
+      </w:r>
+      <w:r>
+        <w:t xml:space="preserve">On this paper </w:t>
+      </w:r>
+      <w:r>
+        <w:t>graphs are considered to be undirected which make the adjacency matrices to always be symmetric.</w:t>
+      </w:r>
+    </w:p>
+    <w:p>
+      <w:pPr>
+        <w:sectPr>
+          <w:footerReference w:type="even" r:id="rId9"/>
+          <w:footerReference w:type="default" r:id="rId10"/>
+          <w:pgSz w:w="12240" w:h="15840"/>
+          <w:pgMar w:top="1170" w:right="1440" w:bottom="1260" w:left="1440" w:header="708" w:footer="708" w:gutter="0"/>
+          <w:cols w:space="708"/>
+          <w:titlePg/>
+          <w:docGrid w:linePitch="360"/>
+        </w:sectPr>
+      </w:pPr>
+    </w:p>
+    <w:p>
+      <w:pPr>
+        <w:sectPr>
+          <w:type w:val="continuous"/>
+          <w:pgSz w:w="12240" w:h="15840"/>
+          <w:pgMar w:top="1350" w:right="1440" w:bottom="1350" w:left="1440" w:header="708" w:footer="708" w:gutter="0"/>
+          <w:cols w:space="2520"/>
+          <w:docGrid w:linePitch="360"/>
+        </w:sectPr>
+      </w:pPr>
+      <w:r>
+        <w:drawing>
+          <wp:anchor distT="0" distB="0" distL="114300" distR="114300" simplePos="0" relativeHeight="251659264" behindDoc="0" locked="0" layoutInCell="1" allowOverlap="1" wp14:anchorId="718BCD6C" wp14:editId="1B548DC4">
+            <wp:simplePos x="0" y="0"/>
+            <wp:positionH relativeFrom="column">
+              <wp:posOffset>0</wp:posOffset>
+            </wp:positionH>
+            <wp:positionV relativeFrom="paragraph">
+              <wp:posOffset>90805</wp:posOffset>
+            </wp:positionV>
+            <wp:extent cx="1477645" cy="1477645"/>
+            <wp:effectExtent l="0" t="0" r="0" b="0"/>
+            <wp:wrapSquare wrapText="bothSides"/>
+            <wp:docPr id="25" name="Picture 1"/>
+            <wp:cNvGraphicFramePr>
+              <a:graphicFrameLocks xmlns:a="http://schemas.openxmlformats.org/drawingml/2006/main" noChangeAspect="1"/>
+            </wp:cNvGraphicFramePr>
+            <a:graphic xmlns:a="http://schemas.openxmlformats.org/drawingml/2006/main">
+              <a:graphicData uri="http://schemas.openxmlformats.org/drawingml/2006/picture">
+                <pic:pic xmlns:pic="http://schemas.openxmlformats.org/drawingml/2006/picture">
+                  <pic:nvPicPr>
+                    <pic:cNvPr id="0" name="Picture 1"/>
+                    <pic:cNvPicPr>
+                      <a:picLocks noChangeAspect="1" noChangeArrowheads="1"/>
+                    </pic:cNvPicPr>
+                  </pic:nvPicPr>
+                  <pic:blipFill>
+                    <a:blip r:embed="rId11">
+                      <a:extLst>
+                        <a:ext uri="{28A0092B-C50C-407E-A947-70E740481C1C}">
+                          <a14:useLocalDpi xmlns:a14="http://schemas.microsoft.com/office/drawing/2010/main" val="0"/>
+                        </a:ext>
+                      </a:extLst>
+                    </a:blip>
+                    <a:srcRect/>
+                    <a:stretch>
+                      <a:fillRect/>
+                    </a:stretch>
+                  </pic:blipFill>
+                  <pic:spPr bwMode="auto">
+                    <a:xfrm>
+                      <a:off x="0" y="0"/>
+                      <a:ext cx="1477645" cy="1477645"/>
+                    </a:xfrm>
+                    <a:prstGeom prst="rect">
+                      <a:avLst/>
+                    </a:prstGeom>
+                    <a:noFill/>
+                    <a:ln>
+                      <a:noFill/>
+                    </a:ln>
+                  </pic:spPr>
+                </pic:pic>
+              </a:graphicData>
+            </a:graphic>
+            <wp14:sizeRelH relativeFrom="page">
+              <wp14:pctWidth>0</wp14:pctWidth>
+            </wp14:sizeRelH>
+            <wp14:sizeRelV relativeFrom="page">
+              <wp14:pctHeight>0</wp14:pctHeight>
+            </wp14:sizeRelV>
+          </wp:anchor>
+        </w:drawing>
+      </w:r>
+      <w:r>
+        <w:tab/>
+      </w:r>
+      <w:r>
+        <w:t>At the beginning of the implementation there will be two graphs generated with different orderings</w:t>
+      </w:r>
+      <w:r>
+        <w:t>. Right away the adjacen</w:t>
+      </w:r>
+      <w:r>
+        <w:t>cy matrix</w:t>
+      </w:r>
+      <w:r>
+        <w:t xml:space="preserve"> will</w:t>
+      </w:r>
+      <w:r>
+        <w:t xml:space="preserve"> get constructed for each graph. The</w:t>
+      </w:r>
+      <w:r>
+        <w:t xml:space="preserve"> </w:t>
+      </w:r>
+      <w:r>
+        <w:t>adjacency</w:t>
+      </w:r>
+      <w:r>
+        <w:t xml:space="preserve"> matrix </w:t>
+      </w:r>
+      <w:proofErr w:type="spellStart"/>
+      <w:r>
+        <w:rPr>
+          <w:i/>
+        </w:rPr>
+        <w:t>M</w:t>
+      </w:r>
+      <w:r>
+        <w:rPr>
+          <w:i/>
+          <w:vertAlign w:val="subscript"/>
+        </w:rPr>
+        <w:t>ij</w:t>
+      </w:r>
+      <w:proofErr w:type="spellEnd"/>
+      <w:r>
+        <w:t xml:space="preserve"> has the following representation</w:t>
+      </w:r>
+      <w:r>
+        <w:t xml:space="preserve">:  </w:t>
+      </w:r>
+      <w:proofErr w:type="spellStart"/>
+      <w:r>
+        <w:rPr>
+          <w:i/>
+        </w:rPr>
+        <w:t>M</w:t>
+      </w:r>
+      <w:r>
+        <w:rPr>
+          <w:i/>
+          <w:vertAlign w:val="subscript"/>
+        </w:rPr>
+        <w:t>ij</w:t>
+      </w:r>
+      <w:proofErr w:type="spellEnd"/>
+      <w:r>
+        <w:rPr>
+          <w:i/>
+          <w:vertAlign w:val="subscript"/>
+        </w:rPr>
+        <w:t xml:space="preserve"> </w:t>
+      </w:r>
+      <w:r>
+        <w:rPr>
+          <w:i/>
+        </w:rPr>
+        <w:t xml:space="preserve">= {1 if there is an edge between </w:t>
+      </w:r>
+      <w:proofErr w:type="gramStart"/>
+      <w:r>
+        <w:rPr>
+          <w:i/>
+        </w:rPr>
+        <w:t>v</w:t>
+      </w:r>
+      <w:r>
+        <w:rPr>
+          <w:i/>
+          <w:vertAlign w:val="subscript"/>
+        </w:rPr>
+        <w:t>i</w:t>
+      </w:r>
+      <w:proofErr w:type="gramEnd"/>
+      <w:r>
+        <w:rPr>
+          <w:i/>
+        </w:rPr>
+        <w:t xml:space="preserve"> to </w:t>
+      </w:r>
+      <w:proofErr w:type="spellStart"/>
+      <w:r>
+        <w:rPr>
+          <w:i/>
+        </w:rPr>
+        <w:t>v</w:t>
+      </w:r>
+      <w:r>
+        <w:rPr>
+          <w:i/>
+          <w:vertAlign w:val="subscript"/>
+        </w:rPr>
+        <w:t>j</w:t>
+      </w:r>
+      <w:proofErr w:type="spellEnd"/>
+      <w:r>
+        <w:rPr>
+          <w:i/>
+        </w:rPr>
+        <w:t>, and 0 otherwise}</w:t>
+      </w:r>
+      <w:r>
+        <w:t xml:space="preserve">. </w:t>
+      </w:r>
+      <w:r>
+        <w:t>An example of an adjacency matrix is shown on Fig. 1, which is a representat</w:t>
+      </w:r>
+      <w:r>
+        <w:t xml:space="preserve">ion of the graph on Fig. 2. </w:t>
+      </w:r>
+      <w:r>
+        <w:t xml:space="preserve">An adjacency matrix is chosen as the desired structure for this problem since they can be represented in a very compact way, occupying only </w:t>
+      </w:r>
+      <w:r>
+        <w:rPr>
+          <w:i/>
+        </w:rPr>
+        <w:t>n*(2/8)</w:t>
+      </w:r>
+      <w:r>
+        <w:t xml:space="preserve"> bytes of contiguous space, wh</w:t>
+      </w:r>
+      <w:r>
+        <w:t xml:space="preserve">ere </w:t>
+      </w:r>
+      <w:r>
+        <w:rPr>
+          <w:i/>
+        </w:rPr>
+        <w:t>n</w:t>
+      </w:r>
+      <w:r>
+        <w:t xml:space="preserve"> is </w:t>
+      </w:r>
+      <w:r>
+        <w:t xml:space="preserve"> </w:t>
+      </w:r>
+      <w:r>
+        <w:t xml:space="preserve">                                           the </w:t>
+      </w:r>
+      <w:r>
+        <w:t>numbe</w:t>
+      </w:r>
+      <w:r>
+        <w:t>r of vertices [6].</w:t>
+      </w:r>
+    </w:p>
+    <w:p>
+      <w:pPr>
+        <w:pStyle w:val="Heading1"/>
+        <w:rPr>
+          <w:sz w:val="40"/>
+        </w:rPr>
+      </w:pPr>
+      <w:bookmarkStart w:id="2" w:name="_Toc290148947"/>
+      <w:r>
+        <w:rPr>
+          <w:sz w:val="40"/>
+        </w:rPr>
+        <w:lastRenderedPageBreak/>
         <w:t>Applications</w:t>
       </w:r>
       <w:bookmarkEnd w:id="2"/>
@@ -492,13 +1153,576 @@
       </w:r>
       <w:r>
         <w:tab/>
-        <w:t>While researching I found that graph isomorphism has some interesting applications to real world problems. This topic has applications chemistry, civil engineering, cryptography and social network pattern analysis. These are a few that I looked into although there are many, many other applications as well.</w:t>
+        <w:t>While researching</w:t>
+      </w:r>
+      <w:r>
+        <w:t xml:space="preserve"> isomorph</w:t>
+      </w:r>
+      <w:r>
+        <w:t xml:space="preserve">ism we </w:t>
+      </w:r>
+      <w:r>
+        <w:t>found</w:t>
+      </w:r>
+      <w:r>
+        <w:t xml:space="preserve"> many different applications that use graph isomorphism to solve real world problems. We provide in here some of the applications found, however this is not an exhaustive list. We discuss in brief applications in Chemistry, Civil Engineering, Cryptography, and social network pattern analysis.</w:t>
       </w:r>
     </w:p>
     <w:p>
       <w:r>
         <w:tab/>
         <w:t>In chemistry isomorphism can be used to check and see if molecular compounds are similar or not in structure [2]. This is helpful for identifying substances that are unknown to us using subgraph isomorphism. We can detect parts of the structures that we have previous knowledge of and figure out what compounds we are dealing with this way. In civil engineering we can use isomorphism to find geographic locations that have desired qualities. We would want to do this to find a prime location for where we want to construct buildings that have constraints on where they can or can’t be built. Isomorphism can also be applied to cryptography in an interesting way. The idea is to use an isomorphic S-Box instead of using the classical S-Box for AES encryption [3]. We are able to do replacement of the S-Box and still be able to keep the cryptographic properties of AES encryption as well as increase its complexity. Social networks are popular and it is possible to apply isomorphism to pattern analysis of these networks. It is possible to look for patterns in the network [4] that represent known bad behaviour to root out any suspicious activities taking place.</w:t>
+      </w:r>
+    </w:p>
+    <w:p>
+      <w:pPr>
+        <w:pStyle w:val="Heading1"/>
+        <w:rPr>
+          <w:sz w:val="22"/>
+        </w:rPr>
+      </w:pPr>
+      <w:bookmarkStart w:id="3" w:name="_Toc290148948"/>
+      <w:r>
+        <w:rPr>
+          <w:sz w:val="40"/>
+        </w:rPr>
+        <w:t>Bit String Isomorphism Algorithm</w:t>
+      </w:r>
+      <w:bookmarkEnd w:id="3"/>
+      <w:r>
+        <w:br/>
+      </w:r>
+    </w:p>
+    <w:p>
+      <w:pPr>
+        <w:ind w:firstLine="720"/>
+      </w:pPr>
+      <w:r>
+        <w:t>As previously discuss</w:t>
+      </w:r>
+      <w:r>
+        <w:t>ed</w:t>
+      </w:r>
+      <w:r>
+        <w:t xml:space="preserve"> a common problem in Graph Theory is to find if two graphs are isomorphic to each other. There are many algorithms out there to find if the graphs are isomorphic however this problem </w:t>
+      </w:r>
+      <w:r>
+        <w:t>belongs to NP but unknown whether it belongs to NP-complete</w:t>
+      </w:r>
+      <w:r>
+        <w:t xml:space="preserve">. As that implies, no polynomial time algorithm is known (despite many published claims), but neither is Graph Isomorphism known to be NP-complete. NP-completeness is considered unlikely since it would imply collapse of the polynomial-time hierarchy. The fastest proven running time for Graph Isomorphism has stood for three decades at </w:t>
+      </w:r>
+      <m:oMath>
+        <m:sSup>
+          <m:sSupPr>
+            <m:ctrlPr>
+              <w:rPr>
+                <w:rFonts w:ascii="Cambria Math" w:hAnsi="Cambria Math"/>
+                <w:i/>
+              </w:rPr>
+            </m:ctrlPr>
+          </m:sSupPr>
+          <m:e>
+            <m:r>
+              <w:rPr>
+                <w:rFonts w:ascii="Cambria Math" w:hAnsi="Cambria Math"/>
+              </w:rPr>
+              <m:t>e</m:t>
+            </m:r>
+          </m:e>
+          <m:sup>
+            <m:r>
+              <w:rPr>
+                <w:rFonts w:ascii="Cambria Math" w:hAnsi="Cambria Math"/>
+              </w:rPr>
+              <m:t>O</m:t>
+            </m:r>
+            <m:d>
+              <m:dPr>
+                <m:ctrlPr>
+                  <w:rPr>
+                    <w:rFonts w:ascii="Cambria Math" w:hAnsi="Cambria Math"/>
+                    <w:i/>
+                  </w:rPr>
+                </m:ctrlPr>
+              </m:dPr>
+              <m:e>
+                <m:rad>
+                  <m:radPr>
+                    <m:degHide m:val="1"/>
+                    <m:ctrlPr>
+                      <w:rPr>
+                        <w:rFonts w:ascii="Cambria Math" w:hAnsi="Cambria Math"/>
+                        <w:i/>
+                      </w:rPr>
+                    </m:ctrlPr>
+                  </m:radPr>
+                  <m:deg/>
+                  <m:e>
+                    <m:r>
+                      <w:rPr>
+                        <w:rFonts w:ascii="Cambria Math" w:hAnsi="Cambria Math"/>
+                      </w:rPr>
+                      <m:t>nlogn</m:t>
+                    </m:r>
+                  </m:e>
+                </m:rad>
+              </m:e>
+            </m:d>
+          </m:sup>
+        </m:sSup>
+      </m:oMath>
+      <w:r>
+        <w:t xml:space="preserve"> [9, 10]</w:t>
+      </w:r>
+      <w:r>
+        <w:t xml:space="preserve">. In this paper </w:t>
+      </w:r>
+      <w:r>
+        <w:t>we discuss</w:t>
+      </w:r>
+      <w:r>
+        <w:t xml:space="preserve"> an idea given to us by a professor. For the first iteration on the implementation of </w:t>
+      </w:r>
+      <w:r>
+        <w:t>our</w:t>
+      </w:r>
+      <w:r>
+        <w:t xml:space="preserve"> solution</w:t>
+      </w:r>
+      <w:r>
+        <w:t xml:space="preserve"> to the problem</w:t>
+      </w:r>
+      <w:r>
+        <w:t xml:space="preserve"> we want to have a working algorithm</w:t>
+      </w:r>
+      <w:r>
+        <w:t xml:space="preserve"> not worrying too much about efficiency. And if the algorithm is valid then on future work making the algorithm more efficient. T</w:t>
+      </w:r>
+      <w:r>
+        <w:t>he</w:t>
+      </w:r>
+      <w:r>
+        <w:t xml:space="preserve"> idea for our algorithm is described in more detail later, but it is complementary to an already known graph isomorphism algorithm that uses bit strings.</w:t>
+      </w:r>
+      <w:r>
+        <w:t xml:space="preserve"> </w:t>
+      </w:r>
+      <w:r>
+        <w:t xml:space="preserve">In this section we describe such algorithm. </w:t>
+      </w:r>
+    </w:p>
+    <w:p>
+      <w:pPr>
+        <w:ind w:firstLine="720"/>
+      </w:pPr>
+      <w:r>
+        <w:t>This algorithm is bas</w:t>
+      </w:r>
+      <w:r>
+        <w:t xml:space="preserve">ed on comparing the certificates of graphs. Two graphs G and H are isomorphic if and only if they have equal certificates, </w:t>
+      </w:r>
+      <w:proofErr w:type="gramStart"/>
+      <w:r>
+        <w:t>cert(</w:t>
+      </w:r>
+      <w:proofErr w:type="gramEnd"/>
+      <w:r>
+        <w:t xml:space="preserve">G) = cert(H) [7, 8]. As previously discussed the adjacency matrices will be constructed with the supplied graphs, which have a specific ordering. Changing the ordering of the rows and columns will change the matrix. The upper triangle contains </w:t>
+      </w:r>
+      <m:oMath>
+        <m:d>
+          <m:dPr>
+            <m:ctrlPr>
+              <w:rPr>
+                <w:rFonts w:ascii="Cambria Math" w:hAnsi="Cambria Math"/>
+                <w:i/>
+              </w:rPr>
+            </m:ctrlPr>
+          </m:dPr>
+          <m:e>
+            <m:f>
+              <m:fPr>
+                <m:type m:val="noBar"/>
+                <m:ctrlPr>
+                  <w:rPr>
+                    <w:rFonts w:ascii="Cambria Math" w:hAnsi="Cambria Math"/>
+                    <w:i/>
+                  </w:rPr>
+                </m:ctrlPr>
+              </m:fPr>
+              <m:num>
+                <m:r>
+                  <w:rPr>
+                    <w:rFonts w:ascii="Cambria Math" w:hAnsi="Cambria Math"/>
+                  </w:rPr>
+                  <m:t>n</m:t>
+                </m:r>
+              </m:num>
+              <m:den>
+                <m:r>
+                  <w:rPr>
+                    <w:rFonts w:ascii="Cambria Math" w:hAnsi="Cambria Math"/>
+                  </w:rPr>
+                  <m:t>2</m:t>
+                </m:r>
+              </m:den>
+            </m:f>
+          </m:e>
+        </m:d>
+      </m:oMath>
+      <w:r>
+        <w:rPr>
+          <w:rFonts w:eastAsiaTheme="minorEastAsia"/>
+        </w:rPr>
+        <w:t xml:space="preserve"> </w:t>
+      </w:r>
+      <w:r>
+        <w:rPr>
+          <w:rFonts w:eastAsiaTheme="minorEastAsia"/>
+          <w:lang w:val="en-US"/>
+        </w:rPr>
+        <w:lastRenderedPageBreak/>
+        <mc:AlternateContent>
+          <mc:Choice Requires="wpg">
+            <w:drawing>
+              <wp:anchor distT="0" distB="0" distL="114300" distR="114300" simplePos="0" relativeHeight="251660288" behindDoc="0" locked="0" layoutInCell="1" allowOverlap="1" wp14:anchorId="151F2114" wp14:editId="38A89F44">
+                <wp:simplePos x="0" y="0"/>
+                <wp:positionH relativeFrom="column">
+                  <wp:posOffset>4000500</wp:posOffset>
+                </wp:positionH>
+                <wp:positionV relativeFrom="paragraph">
+                  <wp:posOffset>0</wp:posOffset>
+                </wp:positionV>
+                <wp:extent cx="1789430" cy="1473835"/>
+                <wp:effectExtent l="0" t="25400" r="0" b="50165"/>
+                <wp:wrapSquare wrapText="bothSides"/>
+                <wp:docPr id="26" name="Group 38"/>
+                <wp:cNvGraphicFramePr/>
+                <a:graphic xmlns:a="http://schemas.openxmlformats.org/drawingml/2006/main">
+                  <a:graphicData uri="http://schemas.microsoft.com/office/word/2010/wordprocessingGroup">
+                    <wpg:wgp>
+                      <wpg:cNvGrpSpPr/>
+                      <wpg:grpSpPr>
+                        <a:xfrm>
+                          <a:off x="0" y="0"/>
+                          <a:ext cx="1789430" cy="1473835"/>
+                          <a:chOff x="0" y="0"/>
+                          <a:chExt cx="1789799" cy="1474229"/>
+                        </a:xfrm>
+                      </wpg:grpSpPr>
+                      <pic:pic xmlns:pic="http://schemas.openxmlformats.org/drawingml/2006/picture">
+                        <pic:nvPicPr>
+                          <pic:cNvPr id="27" name="Picture 27"/>
+                          <pic:cNvPicPr/>
+                        </pic:nvPicPr>
+                        <pic:blipFill>
+                          <a:blip r:embed="rId12"/>
+                          <a:stretch>
+                            <a:fillRect/>
+                          </a:stretch>
+                        </pic:blipFill>
+                        <pic:spPr>
+                          <a:xfrm>
+                            <a:off x="54113" y="71834"/>
+                            <a:ext cx="1651000" cy="1130300"/>
+                          </a:xfrm>
+                          <a:prstGeom prst="rect">
+                            <a:avLst/>
+                          </a:prstGeom>
+                        </pic:spPr>
+                      </pic:pic>
+                      <wps:wsp>
+                        <wps:cNvPr id="28" name="Rectangle 28"/>
+                        <wps:cNvSpPr/>
+                        <wps:spPr>
+                          <a:xfrm>
+                            <a:off x="0" y="0"/>
+                            <a:ext cx="1789799" cy="1474229"/>
+                          </a:xfrm>
+                          <a:prstGeom prst="rect">
+                            <a:avLst/>
+                          </a:prstGeom>
+                          <a:noFill/>
+                          <a:ln>
+                            <a:noFill/>
+                          </a:ln>
+                        </wps:spPr>
+                        <wps:style>
+                          <a:lnRef idx="1">
+                            <a:schemeClr val="accent1"/>
+                          </a:lnRef>
+                          <a:fillRef idx="3">
+                            <a:schemeClr val="accent1"/>
+                          </a:fillRef>
+                          <a:effectRef idx="2">
+                            <a:schemeClr val="accent1"/>
+                          </a:effectRef>
+                          <a:fontRef idx="minor">
+                            <a:schemeClr val="lt1"/>
+                          </a:fontRef>
+                        </wps:style>
+                        <wps:txbx>
+                          <w:txbxContent>
+                            <w:p>
+                              <w:pPr>
+                                <w:pStyle w:val="NormalWeb"/>
+                                <w:spacing w:before="0" w:beforeAutospacing="0" w:after="0" w:afterAutospacing="0"/>
+                                <w:jc w:val="center"/>
+                              </w:pPr>
+                              <w:r>
+                                <w:rPr>
+                                  <w:rFonts w:asciiTheme="minorHAnsi" w:hAnsi="Cambria" w:cstheme="minorBidi"/>
+                                  <w:b/>
+                                  <w:bCs/>
+                                  <w:color w:val="000000"/>
+                                  <w:kern w:val="24"/>
+                                  <w:sz w:val="22"/>
+                                  <w:szCs w:val="22"/>
+                                </w:rPr>
+                                <w:t>Fig. 3</w:t>
+                              </w:r>
+                            </w:p>
+                          </w:txbxContent>
+                        </wps:txbx>
+                        <wps:bodyPr rot="0" spcFirstLastPara="0" vert="horz" wrap="square" lIns="91440" tIns="45720" rIns="91440" bIns="45720" numCol="1" spcCol="0" rtlCol="0" fromWordArt="0" anchor="b" anchorCtr="0" forceAA="0" compatLnSpc="1">
+                          <a:prstTxWarp prst="textNoShape">
+                            <a:avLst/>
+                          </a:prstTxWarp>
+                          <a:noAutofit/>
+                        </wps:bodyPr>
+                      </wps:wsp>
+                      <wps:wsp>
+                        <wps:cNvPr id="29" name="Right Triangle 29"/>
+                        <wps:cNvSpPr/>
+                        <wps:spPr>
+                          <a:xfrm rot="10800000">
+                            <a:off x="631500" y="132791"/>
+                            <a:ext cx="948571" cy="861058"/>
+                          </a:xfrm>
+                          <a:prstGeom prst="rtTriangle">
+                            <a:avLst/>
+                          </a:prstGeom>
+                          <a:noFill/>
+                          <a:ln>
+                            <a:solidFill>
+                              <a:schemeClr val="tx1"/>
+                            </a:solidFill>
+                          </a:ln>
+                        </wps:spPr>
+                        <wps:style>
+                          <a:lnRef idx="1">
+                            <a:schemeClr val="accent1"/>
+                          </a:lnRef>
+                          <a:fillRef idx="3">
+                            <a:schemeClr val="accent1"/>
+                          </a:fillRef>
+                          <a:effectRef idx="2">
+                            <a:schemeClr val="accent1"/>
+                          </a:effectRef>
+                          <a:fontRef idx="minor">
+                            <a:schemeClr val="lt1"/>
+                          </a:fontRef>
+                        </wps:style>
+                        <wps:txbx>
+                          <w:txbxContent>
+                            <w:p>
+                              <w:pPr>
+                                <w:rPr>
+                                  <w:rFonts w:eastAsia="Times New Roman" w:cs="Times New Roman"/>
+                                </w:rPr>
+                              </w:pPr>
+                            </w:p>
+                          </w:txbxContent>
+                        </wps:txbx>
+                        <wps:bodyPr rot="0" spcFirstLastPara="0" vert="horz" wrap="square" lIns="91440" tIns="45720" rIns="91440" bIns="45720" numCol="1" spcCol="0" rtlCol="0" fromWordArt="0" anchor="ctr" anchorCtr="0" forceAA="0" compatLnSpc="1">
+                          <a:prstTxWarp prst="textNoShape">
+                            <a:avLst/>
+                          </a:prstTxWarp>
+                          <a:noAutofit/>
+                        </wps:bodyPr>
+                      </wps:wsp>
+                    </wpg:wgp>
+                  </a:graphicData>
+                </a:graphic>
+                <wp14:sizeRelH relativeFrom="page">
+                  <wp14:pctWidth>0</wp14:pctWidth>
+                </wp14:sizeRelH>
+                <wp14:sizeRelV relativeFrom="page">
+                  <wp14:pctHeight>0</wp14:pctHeight>
+                </wp14:sizeRelV>
+              </wp:anchor>
+            </w:drawing>
+          </mc:Choice>
+          <mc:Fallback>
+            <w:pict>
+              <v:group id="Group 38" o:spid="_x0000_s1029" style="position:absolute;left:0;text-align:left;margin-left:315pt;margin-top:0;width:140.9pt;height:116.05pt;z-index:251660288" coordsize="1789799,1474229" o:gfxdata="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">
+                <v:shape id="Picture 27" o:spid="_x0000_s1030" type="#_x0000_t75" style="position:absolute;left:54113;top:71834;width:1651000;height:1130300;visibility:visible;mso-wrap-style:square" o:gfxdata="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">
+                  <v:imagedata r:id="rId13" o:title=""/>
+                </v:shape>
+                <v:rect id="Rectangle 28" o:spid="_x0000_s1031" style="position:absolute;width:1789799;height:1474229;visibility:visible;mso-wrap-style:square;v-text-anchor:bottom" o:gfxdata="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" filled="f" stroked="f">
+                  <v:shadow on="t" opacity="22937f" mv:blur="40000f" origin=",.5" offset="0,23000emu"/>
+                  <v:textbox>
+                    <w:txbxContent>
+                      <w:p>
+                        <w:pPr>
+                          <w:pStyle w:val="NormalWeb"/>
+                          <w:spacing w:before="0" w:beforeAutospacing="0" w:after="0" w:afterAutospacing="0"/>
+                          <w:jc w:val="center"/>
+                        </w:pPr>
+                        <w:r>
+                          <w:rPr>
+                            <w:rFonts w:asciiTheme="minorHAnsi" w:hAnsi="Cambria" w:cstheme="minorBidi"/>
+                            <w:b/>
+                            <w:bCs/>
+                            <w:color w:val="000000"/>
+                            <w:kern w:val="24"/>
+                            <w:sz w:val="22"/>
+                            <w:szCs w:val="22"/>
+                          </w:rPr>
+                          <w:t>Fig. 3</w:t>
+                        </w:r>
+                      </w:p>
+                    </w:txbxContent>
+                  </v:textbox>
+                </v:rect>
+                <v:shapetype id="_x0000_t6" coordsize="21600,21600" o:spt="6" path="m0,0l0,21600,21600,21600xe">
+                  <v:stroke joinstyle="miter"/>
+                  <v:path gradientshapeok="t" o:connecttype="custom" o:connectlocs="0,0;0,10800;0,21600;10800,21600;21600,21600;10800,10800" textboxrect="1800,12600,12600,19800"/>
+                </v:shapetype>
+                <v:shape id="Right Triangle 29" o:spid="_x0000_s1032" type="#_x0000_t6" style="position:absolute;left:631500;top:132791;width:948571;height:861058;rotation:180;visibility:visible;mso-wrap-style:square;v-text-anchor:middle" o:gfxdata="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" filled="f" strokecolor="black [3213]">
+                  <v:shadow on="t" opacity="22937f" mv:blur="40000f" origin=",.5" offset="0,23000emu"/>
+                  <v:textbox>
+                    <w:txbxContent>
+                      <w:p>
+                        <w:pPr>
+                          <w:rPr>
+                            <w:rFonts w:eastAsia="Times New Roman" w:cs="Times New Roman"/>
+                          </w:rPr>
+                        </w:pPr>
+                      </w:p>
+                    </w:txbxContent>
+                  </v:textbox>
+                </v:shape>
+                <w10:wrap type="square"/>
+              </v:group>
+            </w:pict>
+          </mc:Fallback>
+        </mc:AlternateContent>
+      </w:r>
+      <w:r>
+        <w:rPr>
+          <w:rFonts w:eastAsiaTheme="minorEastAsia"/>
+        </w:rPr>
+        <w:t xml:space="preserve">bits which can be written as a single binary number, row after row, or column after column. Each ordering of the vertices set defines a bit string in this way. The bit string is defined by taking the upper triangle of the adjacency matrix (column by column). As an example </w:t>
+      </w:r>
+      <w:r>
+        <w:rPr>
+          <w:rFonts w:eastAsiaTheme="minorEastAsia"/>
+        </w:rPr>
+        <w:t>the bit string for the adjacency matrix on Fig. 3 would be 1101010110. These bit strings can be ordered lexicographically, and the smallest</w:t>
+      </w:r>
+      <w:r>
+        <w:rPr>
+          <w:rFonts w:eastAsiaTheme="minorEastAsia"/>
+        </w:rPr>
+        <w:t xml:space="preserve"> (or largest) can be taken as the certificate of graph G represented as </w:t>
+      </w:r>
+      <w:proofErr w:type="gramStart"/>
+      <w:r>
+        <w:rPr>
+          <w:rFonts w:eastAsiaTheme="minorEastAsia"/>
+        </w:rPr>
+        <w:t>cert(</w:t>
+      </w:r>
+      <w:proofErr w:type="gramEnd"/>
+      <w:r>
+        <w:rPr>
+          <w:rFonts w:eastAsiaTheme="minorEastAsia"/>
+        </w:rPr>
+        <w:t xml:space="preserve">G). We say that </w:t>
+      </w:r>
+      <w:proofErr w:type="gramStart"/>
+      <w:r>
+        <w:rPr>
+          <w:rFonts w:eastAsiaTheme="minorEastAsia"/>
+        </w:rPr>
+        <w:t>cert(</w:t>
+      </w:r>
+      <w:proofErr w:type="gramEnd"/>
+      <w:r>
+        <w:rPr>
+          <w:rFonts w:eastAsiaTheme="minorEastAsia"/>
+        </w:rPr>
+        <w:t xml:space="preserve">G) corresponds to the </w:t>
+      </w:r>
+      <w:r>
+        <w:rPr>
+          <w:rFonts w:eastAsiaTheme="minorEastAsia"/>
+          <w:i/>
+        </w:rPr>
+        <w:t>smallest adjacency matrix</w:t>
+      </w:r>
+      <w:r>
+        <w:rPr>
+          <w:rFonts w:eastAsiaTheme="minorEastAsia"/>
+        </w:rPr>
+        <w:t xml:space="preserve"> for G. When defined in this way, </w:t>
+      </w:r>
+      <w:proofErr w:type="gramStart"/>
+      <w:r>
+        <w:rPr>
+          <w:rFonts w:eastAsiaTheme="minorEastAsia"/>
+        </w:rPr>
+        <w:t>cert(</w:t>
+      </w:r>
+      <w:proofErr w:type="gramEnd"/>
+      <w:r>
+        <w:rPr>
+          <w:rFonts w:eastAsiaTheme="minorEastAsia"/>
+        </w:rPr>
+        <w:t xml:space="preserve">G) is obviously independent of the original ordering of the vertices. The disadvantage is that there </w:t>
+      </w:r>
+      <w:proofErr w:type="gramStart"/>
+      <w:r>
+        <w:rPr>
+          <w:rFonts w:eastAsiaTheme="minorEastAsia"/>
+        </w:rPr>
+        <w:t>are</w:t>
+      </w:r>
+      <w:proofErr w:type="gramEnd"/>
+      <w:r>
+        <w:rPr>
+          <w:rFonts w:eastAsiaTheme="minorEastAsia"/>
+        </w:rPr>
+        <w:t xml:space="preserve"> </w:t>
+      </w:r>
+      <w:r>
+        <w:rPr>
+          <w:rFonts w:eastAsiaTheme="minorEastAsia"/>
+          <w:i/>
+        </w:rPr>
+        <w:t>n!</w:t>
+      </w:r>
+      <w:r>
+        <w:rPr>
+          <w:rFonts w:eastAsiaTheme="minorEastAsia"/>
+        </w:rPr>
+        <w:t xml:space="preserve"> </w:t>
+      </w:r>
+      <w:proofErr w:type="gramStart"/>
+      <w:r>
+        <w:rPr>
+          <w:rFonts w:eastAsiaTheme="minorEastAsia"/>
+        </w:rPr>
+        <w:t>different</w:t>
+      </w:r>
+      <w:proofErr w:type="gramEnd"/>
+      <w:r>
+        <w:rPr>
+          <w:rFonts w:eastAsiaTheme="minorEastAsia"/>
+        </w:rPr>
+        <w:t xml:space="preserve"> orderings of the set of vertices [8].</w:t>
       </w:r>
     </w:p>
     <w:p/>
@@ -516,7 +1740,7 @@
           <w:sz w:val="40"/>
         </w:rPr>
       </w:pPr>
-      <w:bookmarkStart w:id="3" w:name="_Toc416214400"/>
+      <w:bookmarkStart w:id="4" w:name="_Toc290148949"/>
       <w:r>
         <w:rPr>
           <w:sz w:val="40"/>
@@ -524,7 +1748,7 @@
         <w:lastRenderedPageBreak/>
         <w:t>Bibliography</w:t>
       </w:r>
-      <w:bookmarkEnd w:id="3"/>
+      <w:bookmarkEnd w:id="4"/>
     </w:p>
     <w:p>
       <w:r>
@@ -533,7 +1757,12 @@
     </w:p>
     <w:p>
       <w:r>
-        <w:t>[2] An Efficient Algorithm for Similarity Analysis of Molecules, Johnnie Baker, Chun-</w:t>
+        <w:t>[2] An Efficient Alg</w:t>
+      </w:r>
+      <w:bookmarkStart w:id="5" w:name="_GoBack"/>
+      <w:bookmarkEnd w:id="5"/>
+      <w:r>
+        <w:t>orithm for Similarity Analysis of Molecules, Johnnie Baker, Chun-</w:t>
       </w:r>
       <w:proofErr w:type="spellStart"/>
       <w:r>
@@ -586,8 +1815,162 @@
         <w:t>[4] Social Network Analysis: Methods and Applications, Stanley Wasserman, Katherine Faust, 1999</w:t>
       </w:r>
     </w:p>
+    <w:p>
+      <w:r>
+        <w:t xml:space="preserve">[5] </w:t>
+      </w:r>
+      <w:hyperlink r:id="rId14" w:history="1">
+        <w:r>
+          <w:rPr>
+            <w:rStyle w:val="Hyperlink"/>
+          </w:rPr>
+          <w:t>www.en.wikipedia.org/wiki/Adjacency_matrix</w:t>
+        </w:r>
+      </w:hyperlink>
+    </w:p>
+    <w:p>
+      <w:r>
+        <w:t xml:space="preserve">[6] </w:t>
+      </w:r>
+      <w:proofErr w:type="spellStart"/>
+      <w:r>
+        <w:t>Harmanjit</w:t>
+      </w:r>
+      <w:proofErr w:type="spellEnd"/>
+      <w:r>
+        <w:t xml:space="preserve"> Singh, </w:t>
+      </w:r>
+      <w:proofErr w:type="spellStart"/>
+      <w:r>
+        <w:t>Richa</w:t>
+      </w:r>
+      <w:proofErr w:type="spellEnd"/>
+      <w:r>
+        <w:t xml:space="preserve"> Sharma</w:t>
+      </w:r>
+      <w:r>
+        <w:t xml:space="preserve">, </w:t>
+      </w:r>
+      <w:r>
+        <w:t>Role of Adjacency Matrix &amp; Adjacency List in Graph Theory</w:t>
+      </w:r>
+      <w:r>
+        <w:t xml:space="preserve">, </w:t>
+      </w:r>
+      <w:r>
+        <w:t xml:space="preserve">International Journal of Computers &amp; Technology, 2012, </w:t>
+      </w:r>
+      <w:proofErr w:type="gramStart"/>
+      <w:r>
+        <w:t>Vol.3(</w:t>
+      </w:r>
+      <w:proofErr w:type="gramEnd"/>
+      <w:r>
+        <w:t>1), p.179</w:t>
+      </w:r>
+    </w:p>
+    <w:p>
+      <w:r>
+        <w:t xml:space="preserve">[7] R.C. Read and D.G. </w:t>
+      </w:r>
+      <w:proofErr w:type="spellStart"/>
+      <w:r>
+        <w:t>Corneil</w:t>
+      </w:r>
+      <w:proofErr w:type="spellEnd"/>
+      <w:r>
+        <w:t xml:space="preserve">, The graph isomorphism disease, J. </w:t>
+      </w:r>
+      <w:r>
+        <w:rPr>
+          <w:i/>
+        </w:rPr>
+        <w:t>Graph Theory 1</w:t>
+      </w:r>
+      <w:r>
+        <w:t xml:space="preserve"> (1977), 339-363.</w:t>
+      </w:r>
+    </w:p>
+    <w:p>
+      <w:r>
+        <w:t xml:space="preserve">[8] W. </w:t>
+      </w:r>
+      <w:proofErr w:type="spellStart"/>
+      <w:r>
+        <w:t>Kocay</w:t>
+      </w:r>
+      <w:proofErr w:type="spellEnd"/>
+      <w:r>
+        <w:t>, “On Writing Isomorphism Programs”, in Computational and Constructive Design Theory, edited by W.D. Wallis, Kluwer Academic Publishers, 1996.</w:t>
+      </w:r>
+    </w:p>
+    <w:p>
+      <w:r>
+        <w:t xml:space="preserve">[9] </w:t>
+      </w:r>
+      <w:proofErr w:type="spellStart"/>
+      <w:r>
+        <w:t>Babai</w:t>
+      </w:r>
+      <w:proofErr w:type="spellEnd"/>
+      <w:r>
+        <w:t xml:space="preserve">, L., Kantor, W.M. and Luks, E.M. 1983. </w:t>
+      </w:r>
+      <w:proofErr w:type="gramStart"/>
+      <w:r>
+        <w:t>Computational complexity and the classification of finite simple groups.</w:t>
+      </w:r>
+      <w:proofErr w:type="gramEnd"/>
+      <w:r>
+        <w:t xml:space="preserve"> In: Proceedings of the 24</w:t>
+      </w:r>
+      <w:r>
+        <w:rPr>
+          <w:vertAlign w:val="superscript"/>
+        </w:rPr>
+        <w:t>th</w:t>
+      </w:r>
+      <w:r>
+        <w:t xml:space="preserve"> Annual Symposium on the Foundations of Computer Science, 162-171.</w:t>
+      </w:r>
+    </w:p>
+    <w:p>
+      <w:r>
+        <w:t>[10] McKay</w:t>
+      </w:r>
+      <w:r>
+        <w:t xml:space="preserve">, Brendan D.; </w:t>
+      </w:r>
+      <w:proofErr w:type="spellStart"/>
+      <w:r>
+        <w:t>Piperno</w:t>
+      </w:r>
+      <w:proofErr w:type="spellEnd"/>
+      <w:r>
+        <w:t xml:space="preserve">, Adolfo, “Practical graph isomorphism II”, </w:t>
+      </w:r>
+      <w:proofErr w:type="spellStart"/>
+      <w:r>
+        <w:t>eprint</w:t>
+      </w:r>
+      <w:proofErr w:type="spellEnd"/>
+      <w:r>
+        <w:t xml:space="preserve"> arXiv</w:t>
+      </w:r>
+      <w:proofErr w:type="gramStart"/>
+      <w:r>
+        <w:t>:1301.1493</w:t>
+      </w:r>
+      <w:proofErr w:type="gramEnd"/>
+      <w:r>
+        <w:t>, 2013</w:t>
+      </w:r>
+    </w:p>
+    <w:p/>
+    <w:p/>
     <w:p/>
     <w:sectPr>
+      <w:type w:val="continuous"/>
       <w:pgSz w:w="12240" w:h="15840"/>
       <w:pgMar w:top="1440" w:right="1440" w:bottom="1440" w:left="1440" w:header="708" w:footer="708" w:gutter="0"/>
       <w:cols w:space="708"/>
@@ -595,6 +1978,143 @@
     </w:sectPr>
   </w:body>
 </w:document>
+</file>
+
+<file path=word/endnotes.xml><?xml version="1.0" encoding="utf-8"?>
+<w:endnotes xmlns:wpc="http://schemas.microsoft.com/office/word/2010/wordprocessingCanvas" xmlns:mo="http://schemas.microsoft.com/office/mac/office/2008/main" xmlns:mc="http://schemas.openxmlformats.org/markup-compatibility/2006" xmlns:mv="urn:schemas-microsoft-com:mac:vml" xmlns:o="urn:schemas-microsoft-com:office:office" xmlns:r="http://schemas.openxmlformats.org/officeDocument/2006/relationships" xmlns:m="http://schemas.openxmlformats.org/officeDocument/2006/math" xmlns:v="urn:schemas-microsoft-com:vml" xmlns:wp14="http://schemas.microsoft.com/office/word/2010/wordprocessingDrawing" xmlns:wp="http://schemas.openxmlformats.org/drawingml/2006/wordprocessingDrawing" xmlns:w10="urn:schemas-microsoft-com:office:word" xmlns:w="http://schemas.openxmlformats.org/wordprocessingml/2006/main" xmlns:w14="http://schemas.microsoft.com/office/word/2010/wordml" xmlns:wpg="http://schemas.microsoft.com/office/word/2010/wordprocessingGroup" xmlns:wpi="http://schemas.microsoft.com/office/word/2010/wordprocessingInk" xmlns:wne="http://schemas.microsoft.com/office/word/2006/wordml" xmlns:wps="http://schemas.microsoft.com/office/word/2010/wordprocessingShape" mc:Ignorable="w14 wp14">
+  <w:endnote w:type="separator" w:id="-1">
+    <w:p>
+      <w:pPr>
+        <w:spacing w:after="0" w:line="240" w:lineRule="auto"/>
+      </w:pPr>
+      <w:r>
+        <w:separator/>
+      </w:r>
+    </w:p>
+  </w:endnote>
+  <w:endnote w:type="continuationSeparator" w:id="0">
+    <w:p>
+      <w:pPr>
+        <w:spacing w:after="0" w:line="240" w:lineRule="auto"/>
+      </w:pPr>
+      <w:r>
+        <w:continuationSeparator/>
+      </w:r>
+    </w:p>
+  </w:endnote>
+</w:endnotes>
+</file>
+
+<file path=word/footer1.xml><?xml version="1.0" encoding="utf-8"?>
+<w:ftr xmlns:wpc="http://schemas.microsoft.com/office/word/2010/wordprocessingCanvas" xmlns:mo="http://schemas.microsoft.com/office/mac/office/2008/main" xmlns:mc="http://schemas.openxmlformats.org/markup-compatibility/2006" xmlns:mv="urn:schemas-microsoft-com:mac:vml" xmlns:o="urn:schemas-microsoft-com:office:office" xmlns:r="http://schemas.openxmlformats.org/officeDocument/2006/relationships" xmlns:m="http://schemas.openxmlformats.org/officeDocument/2006/math" xmlns:v="urn:schemas-microsoft-com:vml" xmlns:wp14="http://schemas.microsoft.com/office/word/2010/wordprocessingDrawing" xmlns:wp="http://schemas.openxmlformats.org/drawingml/2006/wordprocessingDrawing" xmlns:w10="urn:schemas-microsoft-com:office:word" xmlns:w="http://schemas.openxmlformats.org/wordprocessingml/2006/main" xmlns:w14="http://schemas.microsoft.com/office/word/2010/wordml" xmlns:wpg="http://schemas.microsoft.com/office/word/2010/wordprocessingGroup" xmlns:wpi="http://schemas.microsoft.com/office/word/2010/wordprocessingInk" xmlns:wne="http://schemas.microsoft.com/office/word/2006/wordml" xmlns:wps="http://schemas.microsoft.com/office/word/2010/wordprocessingShape" mc:Ignorable="w14 wp14">
+  <w:p>
+    <w:pPr>
+      <w:pStyle w:val="Footer"/>
+      <w:framePr w:wrap="around" w:vAnchor="text" w:hAnchor="margin" w:xAlign="center" w:y="1"/>
+      <w:rPr>
+        <w:rStyle w:val="PageNumber"/>
+      </w:rPr>
+    </w:pPr>
+    <w:r>
+      <w:rPr>
+        <w:rStyle w:val="PageNumber"/>
+      </w:rPr>
+      <w:fldChar w:fldCharType="begin"/>
+    </w:r>
+    <w:r>
+      <w:rPr>
+        <w:rStyle w:val="PageNumber"/>
+      </w:rPr>
+      <w:instrText xml:space="preserve">PAGE  </w:instrText>
+    </w:r>
+    <w:r>
+      <w:rPr>
+        <w:rStyle w:val="PageNumber"/>
+      </w:rPr>
+      <w:fldChar w:fldCharType="end"/>
+    </w:r>
+  </w:p>
+  <w:p>
+    <w:pPr>
+      <w:pStyle w:val="Footer"/>
+    </w:pPr>
+  </w:p>
+</w:ftr>
+</file>
+
+<file path=word/footer2.xml><?xml version="1.0" encoding="utf-8"?>
+<w:ftr xmlns:wpc="http://schemas.microsoft.com/office/word/2010/wordprocessingCanvas" xmlns:mo="http://schemas.microsoft.com/office/mac/office/2008/main" xmlns:mc="http://schemas.openxmlformats.org/markup-compatibility/2006" xmlns:mv="urn:schemas-microsoft-com:mac:vml" xmlns:o="urn:schemas-microsoft-com:office:office" xmlns:r="http://schemas.openxmlformats.org/officeDocument/2006/relationships" xmlns:m="http://schemas.openxmlformats.org/officeDocument/2006/math" xmlns:v="urn:schemas-microsoft-com:vml" xmlns:wp14="http://schemas.microsoft.com/office/word/2010/wordprocessingDrawing" xmlns:wp="http://schemas.openxmlformats.org/drawingml/2006/wordprocessingDrawing" xmlns:w10="urn:schemas-microsoft-com:office:word" xmlns:w="http://schemas.openxmlformats.org/wordprocessingml/2006/main" xmlns:w14="http://schemas.microsoft.com/office/word/2010/wordml" xmlns:wpg="http://schemas.microsoft.com/office/word/2010/wordprocessingGroup" xmlns:wpi="http://schemas.microsoft.com/office/word/2010/wordprocessingInk" xmlns:wne="http://schemas.microsoft.com/office/word/2006/wordml" xmlns:wps="http://schemas.microsoft.com/office/word/2010/wordprocessingShape" mc:Ignorable="w14 wp14">
+  <w:p>
+    <w:pPr>
+      <w:pStyle w:val="Footer"/>
+      <w:framePr w:wrap="around" w:vAnchor="text" w:hAnchor="margin" w:xAlign="center" w:y="1"/>
+      <w:rPr>
+        <w:rStyle w:val="PageNumber"/>
+      </w:rPr>
+    </w:pPr>
+    <w:r>
+      <w:rPr>
+        <w:rStyle w:val="PageNumber"/>
+      </w:rPr>
+      <w:fldChar w:fldCharType="begin"/>
+    </w:r>
+    <w:r>
+      <w:rPr>
+        <w:rStyle w:val="PageNumber"/>
+      </w:rPr>
+      <w:instrText xml:space="preserve">PAGE  </w:instrText>
+    </w:r>
+    <w:r>
+      <w:rPr>
+        <w:rStyle w:val="PageNumber"/>
+      </w:rPr>
+      <w:fldChar w:fldCharType="separate"/>
+    </w:r>
+    <w:r>
+      <w:rPr>
+        <w:rStyle w:val="PageNumber"/>
+        <w:noProof/>
+      </w:rPr>
+      <w:t>2</w:t>
+    </w:r>
+    <w:r>
+      <w:rPr>
+        <w:rStyle w:val="PageNumber"/>
+      </w:rPr>
+      <w:fldChar w:fldCharType="end"/>
+    </w:r>
+  </w:p>
+  <w:p>
+    <w:pPr>
+      <w:pStyle w:val="Footer"/>
+    </w:pPr>
+  </w:p>
+</w:ftr>
+</file>
+
+<file path=word/footnotes.xml><?xml version="1.0" encoding="utf-8"?>
+<w:footnotes xmlns:wpc="http://schemas.microsoft.com/office/word/2010/wordprocessingCanvas" xmlns:mo="http://schemas.microsoft.com/office/mac/office/2008/main" xmlns:mc="http://schemas.openxmlformats.org/markup-compatibility/2006" xmlns:mv="urn:schemas-microsoft-com:mac:vml" xmlns:o="urn:schemas-microsoft-com:office:office" xmlns:r="http://schemas.openxmlformats.org/officeDocument/2006/relationships" xmlns:m="http://schemas.openxmlformats.org/officeDocument/2006/math" xmlns:v="urn:schemas-microsoft-com:vml" xmlns:wp14="http://schemas.microsoft.com/office/word/2010/wordprocessingDrawing" xmlns:wp="http://schemas.openxmlformats.org/drawingml/2006/wordprocessingDrawing" xmlns:w10="urn:schemas-microsoft-com:office:word" xmlns:w="http://schemas.openxmlformats.org/wordprocessingml/2006/main" xmlns:w14="http://schemas.microsoft.com/office/word/2010/wordml" xmlns:wpg="http://schemas.microsoft.com/office/word/2010/wordprocessingGroup" xmlns:wpi="http://schemas.microsoft.com/office/word/2010/wordprocessingInk" xmlns:wne="http://schemas.microsoft.com/office/word/2006/wordml" xmlns:wps="http://schemas.microsoft.com/office/word/2010/wordprocessingShape" mc:Ignorable="w14 wp14">
+  <w:footnote w:type="separator" w:id="-1">
+    <w:p>
+      <w:pPr>
+        <w:spacing w:after="0" w:line="240" w:lineRule="auto"/>
+      </w:pPr>
+      <w:r>
+        <w:separator/>
+      </w:r>
+    </w:p>
+  </w:footnote>
+  <w:footnote w:type="continuationSeparator" w:id="0">
+    <w:p>
+      <w:pPr>
+        <w:spacing w:after="0" w:line="240" w:lineRule="auto"/>
+      </w:pPr>
+      <w:r>
+        <w:continuationSeparator/>
+      </w:r>
+    </w:p>
+  </w:footnote>
+</w:footnotes>
 </file>
 
 <file path=word/styles.xml><?xml version="1.0" encoding="utf-8"?>
@@ -614,7 +2134,7 @@
       </w:pPr>
     </w:pPrDefault>
   </w:docDefaults>
-  <w:latentStyles w:defLockedState="0" w:defUIPriority="99" w:defSemiHidden="1" w:defUnhideWhenUsed="1" w:defQFormat="0" w:count="267">
+  <w:latentStyles w:defLockedState="0" w:defUIPriority="99" w:defSemiHidden="1" w:defUnhideWhenUsed="1" w:defQFormat="0" w:count="276">
     <w:lsdException w:name="Normal" w:semiHidden="0" w:uiPriority="0" w:unhideWhenUsed="0" w:qFormat="1"/>
     <w:lsdException w:name="heading 1" w:semiHidden="0" w:uiPriority="9" w:unhideWhenUsed="0" w:qFormat="1"/>
     <w:lsdException w:name="heading 2" w:uiPriority="9" w:qFormat="1"/>
@@ -781,10 +2301,34 @@
       <w:szCs w:val="28"/>
     </w:rPr>
   </w:style>
+  <w:style w:type="paragraph" w:styleId="Heading2">
+    <w:name w:val="heading 2"/>
+    <w:basedOn w:val="Normal"/>
+    <w:next w:val="Normal"/>
+    <w:link w:val="Heading2Char"/>
+    <w:uiPriority w:val="9"/>
+    <w:semiHidden/>
+    <w:unhideWhenUsed/>
+    <w:qFormat/>
+    <w:rsid w:val="00A67676"/>
+    <w:pPr>
+      <w:keepNext/>
+      <w:keepLines/>
+      <w:spacing w:before="200" w:after="0"/>
+      <w:outlineLvl w:val="1"/>
+    </w:pPr>
+    <w:rPr>
+      <w:rFonts w:asciiTheme="majorHAnsi" w:eastAsiaTheme="majorEastAsia" w:hAnsiTheme="majorHAnsi" w:cstheme="majorBidi"/>
+      <w:b/>
+      <w:bCs/>
+      <w:color w:val="4F81BD" w:themeColor="accent1"/>
+      <w:sz w:val="26"/>
+      <w:szCs w:val="26"/>
+    </w:rPr>
+  </w:style>
   <w:style w:type="character" w:default="1" w:styleId="DefaultParagraphFont">
     <w:name w:val="Default Paragraph Font"/>
     <w:uiPriority w:val="1"/>
-    <w:semiHidden/>
     <w:unhideWhenUsed/>
   </w:style>
   <w:style w:type="table" w:default="1" w:styleId="TableNormal">
@@ -904,11 +2448,99 @@
       <w:szCs w:val="16"/>
     </w:rPr>
   </w:style>
+  <w:style w:type="character" w:customStyle="1" w:styleId="Heading2Char">
+    <w:name w:val="Heading 2 Char"/>
+    <w:basedOn w:val="DefaultParagraphFont"/>
+    <w:link w:val="Heading2"/>
+    <w:uiPriority w:val="9"/>
+    <w:semiHidden/>
+    <w:rsid w:val="00A67676"/>
+    <w:rPr>
+      <w:rFonts w:asciiTheme="majorHAnsi" w:eastAsiaTheme="majorEastAsia" w:hAnsiTheme="majorHAnsi" w:cstheme="majorBidi"/>
+      <w:b/>
+      <w:bCs/>
+      <w:color w:val="4F81BD" w:themeColor="accent1"/>
+      <w:sz w:val="26"/>
+      <w:szCs w:val="26"/>
+    </w:rPr>
+  </w:style>
+  <w:style w:type="character" w:customStyle="1" w:styleId="apple-converted-space">
+    <w:name w:val="apple-converted-space"/>
+    <w:basedOn w:val="DefaultParagraphFont"/>
+    <w:rsid w:val="00A67676"/>
+  </w:style>
+  <w:style w:type="character" w:customStyle="1" w:styleId="searchword">
+    <w:name w:val="searchword"/>
+    <w:basedOn w:val="DefaultParagraphFont"/>
+    <w:rsid w:val="00A67676"/>
+  </w:style>
+  <w:style w:type="character" w:customStyle="1" w:styleId="exlresultdetails">
+    <w:name w:val="exlresultdetails"/>
+    <w:basedOn w:val="DefaultParagraphFont"/>
+    <w:rsid w:val="00A67676"/>
+  </w:style>
+  <w:style w:type="paragraph" w:styleId="NormalWeb">
+    <w:name w:val="Normal (Web)"/>
+    <w:basedOn w:val="Normal"/>
+    <w:uiPriority w:val="99"/>
+    <w:semiHidden/>
+    <w:unhideWhenUsed/>
+    <w:rsid w:val="00CE674E"/>
+    <w:pPr>
+      <w:spacing w:before="100" w:beforeAutospacing="1" w:after="100" w:afterAutospacing="1" w:line="240" w:lineRule="auto"/>
+    </w:pPr>
+    <w:rPr>
+      <w:rFonts w:ascii="Times" w:eastAsiaTheme="minorEastAsia" w:hAnsi="Times" w:cs="Times New Roman"/>
+      <w:sz w:val="20"/>
+      <w:szCs w:val="20"/>
+      <w:lang w:val="en-US"/>
+    </w:rPr>
+  </w:style>
+  <w:style w:type="paragraph" w:styleId="Footer">
+    <w:name w:val="footer"/>
+    <w:basedOn w:val="Normal"/>
+    <w:link w:val="FooterChar"/>
+    <w:uiPriority w:val="99"/>
+    <w:unhideWhenUsed/>
+    <w:rsid w:val="00CE674E"/>
+    <w:pPr>
+      <w:tabs>
+        <w:tab w:val="center" w:pos="4320"/>
+        <w:tab w:val="right" w:pos="8640"/>
+      </w:tabs>
+      <w:spacing w:after="0" w:line="240" w:lineRule="auto"/>
+    </w:pPr>
+  </w:style>
+  <w:style w:type="character" w:customStyle="1" w:styleId="FooterChar">
+    <w:name w:val="Footer Char"/>
+    <w:basedOn w:val="DefaultParagraphFont"/>
+    <w:link w:val="Footer"/>
+    <w:uiPriority w:val="99"/>
+    <w:rsid w:val="00CE674E"/>
+  </w:style>
+  <w:style w:type="character" w:styleId="PageNumber">
+    <w:name w:val="page number"/>
+    <w:basedOn w:val="DefaultParagraphFont"/>
+    <w:uiPriority w:val="99"/>
+    <w:semiHidden/>
+    <w:unhideWhenUsed/>
+    <w:rsid w:val="00CE674E"/>
+  </w:style>
+  <w:style w:type="character" w:styleId="PlaceholderText">
+    <w:name w:val="Placeholder Text"/>
+    <w:basedOn w:val="DefaultParagraphFont"/>
+    <w:uiPriority w:val="99"/>
+    <w:semiHidden/>
+    <w:rsid w:val="00871BD7"/>
+    <w:rPr>
+      <w:color w:val="808080"/>
+    </w:rPr>
+  </w:style>
 </w:styles>
 </file>
 
 <file path=word/stylesWithEffects.xml><?xml version="1.0" encoding="utf-8"?>
-<w:styles xmlns:wpc="http://schemas.microsoft.com/office/word/2010/wordprocessingCanvas" xmlns:mc="http://schemas.openxmlformats.org/markup-compatibility/2006" xmlns:o="urn:schemas-microsoft-com:office:office" xmlns:r="http://schemas.openxmlformats.org/officeDocument/2006/relationships" xmlns:m="http://schemas.openxmlformats.org/officeDocument/2006/math" xmlns:v="urn:schemas-microsoft-com:vml" xmlns:wp14="http://schemas.microsoft.com/office/word/2010/wordprocessingDrawing" xmlns:wp="http://schemas.openxmlformats.org/drawingml/2006/wordprocessingDrawing" xmlns:w10="urn:schemas-microsoft-com:office:word" xmlns:w="http://schemas.openxmlformats.org/wordprocessingml/2006/main" xmlns:w14="http://schemas.microsoft.com/office/word/2010/wordml" xmlns:wpg="http://schemas.microsoft.com/office/word/2010/wordprocessingGroup" xmlns:wpi="http://schemas.microsoft.com/office/word/2010/wordprocessingInk" xmlns:wne="http://schemas.microsoft.com/office/word/2006/wordml" xmlns:wps="http://schemas.microsoft.com/office/word/2010/wordprocessingShape" mc:Ignorable="w14 wp14">
+<w:styles xmlns:wpc="http://schemas.microsoft.com/office/word/2010/wordprocessingCanvas" xmlns:mo="http://schemas.microsoft.com/office/mac/office/2008/main" xmlns:mc="http://schemas.openxmlformats.org/markup-compatibility/2006" xmlns:mv="urn:schemas-microsoft-com:mac:vml" xmlns:o="urn:schemas-microsoft-com:office:office" xmlns:r="http://schemas.openxmlformats.org/officeDocument/2006/relationships" xmlns:m="http://schemas.openxmlformats.org/officeDocument/2006/math" xmlns:v="urn:schemas-microsoft-com:vml" xmlns:wp14="http://schemas.microsoft.com/office/word/2010/wordprocessingDrawing" xmlns:wp="http://schemas.openxmlformats.org/drawingml/2006/wordprocessingDrawing" xmlns:w10="urn:schemas-microsoft-com:office:word" xmlns:w="http://schemas.openxmlformats.org/wordprocessingml/2006/main" xmlns:w14="http://schemas.microsoft.com/office/word/2010/wordml" xmlns:wpg="http://schemas.microsoft.com/office/word/2010/wordprocessingGroup" xmlns:wpi="http://schemas.microsoft.com/office/word/2010/wordprocessingInk" xmlns:wne="http://schemas.microsoft.com/office/word/2006/wordml" xmlns:wps="http://schemas.microsoft.com/office/word/2010/wordprocessingShape" mc:Ignorable="w14 wp14">
   <w:docDefaults>
     <w:rPrDefault>
       <w:rPr>
@@ -924,7 +2556,7 @@
       </w:pPr>
     </w:pPrDefault>
   </w:docDefaults>
-  <w:latentStyles w:defLockedState="0" w:defUIPriority="99" w:defSemiHidden="1" w:defUnhideWhenUsed="1" w:defQFormat="0" w:count="267">
+  <w:latentStyles w:defLockedState="0" w:defUIPriority="99" w:defSemiHidden="1" w:defUnhideWhenUsed="1" w:defQFormat="0" w:count="276">
     <w:lsdException w:name="Normal" w:semiHidden="0" w:uiPriority="0" w:unhideWhenUsed="0" w:qFormat="1"/>
     <w:lsdException w:name="heading 1" w:semiHidden="0" w:uiPriority="9" w:unhideWhenUsed="0" w:qFormat="1"/>
     <w:lsdException w:name="heading 2" w:uiPriority="9" w:qFormat="1"/>
@@ -1091,10 +2723,34 @@
       <w:szCs w:val="28"/>
     </w:rPr>
   </w:style>
+  <w:style w:type="paragraph" w:styleId="Heading2">
+    <w:name w:val="heading 2"/>
+    <w:basedOn w:val="Normal"/>
+    <w:next w:val="Normal"/>
+    <w:link w:val="Heading2Char"/>
+    <w:uiPriority w:val="9"/>
+    <w:semiHidden/>
+    <w:unhideWhenUsed/>
+    <w:qFormat/>
+    <w:rsid w:val="00A67676"/>
+    <w:pPr>
+      <w:keepNext/>
+      <w:keepLines/>
+      <w:spacing w:before="200" w:after="0"/>
+      <w:outlineLvl w:val="1"/>
+    </w:pPr>
+    <w:rPr>
+      <w:rFonts w:asciiTheme="majorHAnsi" w:eastAsiaTheme="majorEastAsia" w:hAnsiTheme="majorHAnsi" w:cstheme="majorBidi"/>
+      <w:b/>
+      <w:bCs/>
+      <w:color w:val="4F81BD" w:themeColor="accent1"/>
+      <w:sz w:val="26"/>
+      <w:szCs w:val="26"/>
+    </w:rPr>
+  </w:style>
   <w:style w:type="character" w:default="1" w:styleId="DefaultParagraphFont">
     <w:name w:val="Default Paragraph Font"/>
     <w:uiPriority w:val="1"/>
-    <w:semiHidden/>
     <w:unhideWhenUsed/>
   </w:style>
   <w:style w:type="table" w:default="1" w:styleId="TableNormal">
@@ -1214,7 +2870,602 @@
       <w:szCs w:val="16"/>
     </w:rPr>
   </w:style>
+  <w:style w:type="character" w:customStyle="1" w:styleId="Heading2Char">
+    <w:name w:val="Heading 2 Char"/>
+    <w:basedOn w:val="DefaultParagraphFont"/>
+    <w:link w:val="Heading2"/>
+    <w:uiPriority w:val="9"/>
+    <w:semiHidden/>
+    <w:rsid w:val="00A67676"/>
+    <w:rPr>
+      <w:rFonts w:asciiTheme="majorHAnsi" w:eastAsiaTheme="majorEastAsia" w:hAnsiTheme="majorHAnsi" w:cstheme="majorBidi"/>
+      <w:b/>
+      <w:bCs/>
+      <w:color w:val="4F81BD" w:themeColor="accent1"/>
+      <w:sz w:val="26"/>
+      <w:szCs w:val="26"/>
+    </w:rPr>
+  </w:style>
+  <w:style w:type="character" w:customStyle="1" w:styleId="apple-converted-space">
+    <w:name w:val="apple-converted-space"/>
+    <w:basedOn w:val="DefaultParagraphFont"/>
+    <w:rsid w:val="00A67676"/>
+  </w:style>
+  <w:style w:type="character" w:customStyle="1" w:styleId="searchword">
+    <w:name w:val="searchword"/>
+    <w:basedOn w:val="DefaultParagraphFont"/>
+    <w:rsid w:val="00A67676"/>
+  </w:style>
+  <w:style w:type="character" w:customStyle="1" w:styleId="exlresultdetails">
+    <w:name w:val="exlresultdetails"/>
+    <w:basedOn w:val="DefaultParagraphFont"/>
+    <w:rsid w:val="00A67676"/>
+  </w:style>
+  <w:style w:type="paragraph" w:styleId="NormalWeb">
+    <w:name w:val="Normal (Web)"/>
+    <w:basedOn w:val="Normal"/>
+    <w:uiPriority w:val="99"/>
+    <w:semiHidden/>
+    <w:unhideWhenUsed/>
+    <w:rsid w:val="00CE674E"/>
+    <w:pPr>
+      <w:spacing w:before="100" w:beforeAutospacing="1" w:after="100" w:afterAutospacing="1" w:line="240" w:lineRule="auto"/>
+    </w:pPr>
+    <w:rPr>
+      <w:rFonts w:ascii="Times" w:eastAsiaTheme="minorEastAsia" w:hAnsi="Times" w:cs="Times New Roman"/>
+      <w:sz w:val="20"/>
+      <w:szCs w:val="20"/>
+      <w:lang w:val="en-US"/>
+    </w:rPr>
+  </w:style>
+  <w:style w:type="paragraph" w:styleId="Footer">
+    <w:name w:val="footer"/>
+    <w:basedOn w:val="Normal"/>
+    <w:link w:val="FooterChar"/>
+    <w:uiPriority w:val="99"/>
+    <w:unhideWhenUsed/>
+    <w:rsid w:val="00CE674E"/>
+    <w:pPr>
+      <w:tabs>
+        <w:tab w:val="center" w:pos="4320"/>
+        <w:tab w:val="right" w:pos="8640"/>
+      </w:tabs>
+      <w:spacing w:after="0" w:line="240" w:lineRule="auto"/>
+    </w:pPr>
+  </w:style>
+  <w:style w:type="character" w:customStyle="1" w:styleId="FooterChar">
+    <w:name w:val="Footer Char"/>
+    <w:basedOn w:val="DefaultParagraphFont"/>
+    <w:link w:val="Footer"/>
+    <w:uiPriority w:val="99"/>
+    <w:rsid w:val="00CE674E"/>
+  </w:style>
+  <w:style w:type="character" w:styleId="PageNumber">
+    <w:name w:val="page number"/>
+    <w:basedOn w:val="DefaultParagraphFont"/>
+    <w:uiPriority w:val="99"/>
+    <w:semiHidden/>
+    <w:unhideWhenUsed/>
+    <w:rsid w:val="00CE674E"/>
+  </w:style>
+  <w:style w:type="character" w:styleId="PlaceholderText">
+    <w:name w:val="Placeholder Text"/>
+    <w:basedOn w:val="DefaultParagraphFont"/>
+    <w:uiPriority w:val="99"/>
+    <w:semiHidden/>
+    <w:rsid w:val="00871BD7"/>
+    <w:rPr>
+      <w:color w:val="808080"/>
+    </w:rPr>
+  </w:style>
 </w:styles>
+</file>
+
+<file path=word/glossary/document.xml><?xml version="1.0" encoding="utf-8"?>
+<w:glossaryDocument xmlns:wpc="http://schemas.microsoft.com/office/word/2010/wordprocessingCanvas" xmlns:mo="http://schemas.microsoft.com/office/mac/office/2008/main" xmlns:mc="http://schemas.openxmlformats.org/markup-compatibility/2006" xmlns:mv="urn:schemas-microsoft-com:mac:vml" xmlns:o="urn:schemas-microsoft-com:office:office" xmlns:r="http://schemas.openxmlformats.org/officeDocument/2006/relationships" xmlns:m="http://schemas.openxmlformats.org/officeDocument/2006/math" xmlns:v="urn:schemas-microsoft-com:vml" xmlns:wp14="http://schemas.microsoft.com/office/word/2010/wordprocessingDrawing" xmlns:wp="http://schemas.openxmlformats.org/drawingml/2006/wordprocessingDrawing" xmlns:w10="urn:schemas-microsoft-com:office:word" xmlns:w="http://schemas.openxmlformats.org/wordprocessingml/2006/main" xmlns:w14="http://schemas.microsoft.com/office/word/2010/wordml" xmlns:wpg="http://schemas.microsoft.com/office/word/2010/wordprocessingGroup" xmlns:wpi="http://schemas.microsoft.com/office/word/2010/wordprocessingInk" xmlns:wne="http://schemas.microsoft.com/office/word/2006/wordml" xmlns:wps="http://schemas.microsoft.com/office/word/2010/wordprocessingShape" mc:Ignorable="w14 wp14"/>
+</file>
+
+<file path=word/glossary/fontTable.xml><?xml version="1.0" encoding="utf-8"?>
+<w:fonts xmlns:mc="http://schemas.openxmlformats.org/markup-compatibility/2006" xmlns:r="http://schemas.openxmlformats.org/officeDocument/2006/relationships" xmlns:w="http://schemas.openxmlformats.org/wordprocessingml/2006/main" xmlns:w14="http://schemas.microsoft.com/office/word/2010/wordml" mc:Ignorable="w14">
+  <w:font w:name="Calibri">
+    <w:panose1 w:val="020F0502020204030204"/>
+    <w:charset w:val="00"/>
+    <w:family w:val="auto"/>
+    <w:pitch w:val="variable"/>
+    <w:sig w:usb0="E10002FF" w:usb1="4000ACFF" w:usb2="00000009" w:usb3="00000000" w:csb0="0000019F" w:csb1="00000000"/>
+  </w:font>
+  <w:font w:name="Times New Roman">
+    <w:panose1 w:val="02020603050405020304"/>
+    <w:charset w:val="00"/>
+    <w:family w:val="auto"/>
+    <w:pitch w:val="variable"/>
+    <w:sig w:usb0="E0002AFF" w:usb1="C0007841" w:usb2="00000009" w:usb3="00000000" w:csb0="000001FF" w:csb1="00000000"/>
+  </w:font>
+  <w:font w:name="Cambria">
+    <w:panose1 w:val="02040503050406030204"/>
+    <w:charset w:val="00"/>
+    <w:family w:val="auto"/>
+    <w:pitch w:val="variable"/>
+    <w:sig w:usb0="E00002FF" w:usb1="400004FF" w:usb2="00000000" w:usb3="00000000" w:csb0="0000019F" w:csb1="00000000"/>
+  </w:font>
+  <w:font w:name="ＭＳ ゴシック">
+    <w:charset w:val="4E"/>
+    <w:family w:val="auto"/>
+    <w:pitch w:val="variable"/>
+    <w:sig w:usb0="00000001" w:usb1="08070000" w:usb2="00000010" w:usb3="00000000" w:csb0="00020000" w:csb1="00000000"/>
+  </w:font>
+  <w:font w:name="Tahoma">
+    <w:panose1 w:val="020B0604030504040204"/>
+    <w:charset w:val="00"/>
+    <w:family w:val="auto"/>
+    <w:pitch w:val="variable"/>
+    <w:sig w:usb0="00000003" w:usb1="00000000" w:usb2="00000000" w:usb3="00000000" w:csb0="00000001" w:csb1="00000000"/>
+  </w:font>
+  <w:font w:name="Times">
+    <w:panose1 w:val="02000500000000000000"/>
+    <w:charset w:val="00"/>
+    <w:family w:val="auto"/>
+    <w:pitch w:val="variable"/>
+    <w:sig w:usb0="00000003" w:usb1="00000000" w:usb2="00000000" w:usb3="00000000" w:csb0="00000001" w:csb1="00000000"/>
+  </w:font>
+  <w:font w:name="ＭＳ 明朝">
+    <w:charset w:val="4E"/>
+    <w:family w:val="auto"/>
+    <w:pitch w:val="variable"/>
+    <w:sig w:usb0="00000001" w:usb1="08070000" w:usb2="00000010" w:usb3="00000000" w:csb0="00020000" w:csb1="00000000"/>
+  </w:font>
+  <w:font w:name="Cambria Math">
+    <w:panose1 w:val="02040503050406030204"/>
+    <w:charset w:val="00"/>
+    <w:family w:val="auto"/>
+    <w:pitch w:val="variable"/>
+    <w:sig w:usb0="E00002FF" w:usb1="420024FF" w:usb2="00000000" w:usb3="00000000" w:csb0="0000019F" w:csb1="00000000"/>
+  </w:font>
+  <w:font w:name="Arial">
+    <w:panose1 w:val="020B0604020202020204"/>
+    <w:charset w:val="00"/>
+    <w:family w:val="auto"/>
+    <w:pitch w:val="variable"/>
+    <w:sig w:usb0="E0002AFF" w:usb1="C0007843" w:usb2="00000009" w:usb3="00000000" w:csb0="000001FF" w:csb1="00000000"/>
+  </w:font>
+</w:fonts>
+</file>
+
+<file path=word/glossary/settings.xml><?xml version="1.0" encoding="utf-8"?>
+<w:settings xmlns:mc="http://schemas.openxmlformats.org/markup-compatibility/2006" xmlns:o="urn:schemas-microsoft-com:office:office" xmlns:r="http://schemas.openxmlformats.org/officeDocument/2006/relationships" xmlns:m="http://schemas.openxmlformats.org/officeDocument/2006/math" xmlns:v="urn:schemas-microsoft-com:vml" xmlns:w10="urn:schemas-microsoft-com:office:word" xmlns:w="http://schemas.openxmlformats.org/wordprocessingml/2006/main" xmlns:w14="http://schemas.microsoft.com/office/word/2010/wordml" xmlns:sl="http://schemas.openxmlformats.org/schemaLibrary/2006/main" mc:Ignorable="w14">
+  <w:view w:val="normal"/>
+  <w:defaultTabStop w:val="720"/>
+  <w:characterSpacingControl w:val="doNotCompress"/>
+  <w:compat>
+    <w:useFELayout/>
+    <w:compatSetting w:name="compatibilityMode" w:uri="http://schemas.microsoft.com/office/word" w:val="14"/>
+    <w:compatSetting w:name="overrideTableStyleFontSizeAndJustification" w:uri="http://schemas.microsoft.com/office/word" w:val="1"/>
+    <w:compatSetting w:name="enableOpenTypeFeatures" w:uri="http://schemas.microsoft.com/office/word" w:val="1"/>
+    <w:compatSetting w:name="doNotFlipMirrorIndents" w:uri="http://schemas.microsoft.com/office/word" w:val="1"/>
+  </w:compat>
+  <w:rsids>
+    <w:rsidRoot w:val="00A31E2A"/>
+    <w:rsid w:val="00A31E2A"/>
+  </w:rsids>
+  <m:mathPr>
+    <m:mathFont m:val="Cambria Math"/>
+    <m:brkBin m:val="before"/>
+    <m:brkBinSub m:val="--"/>
+    <m:smallFrac m:val="0"/>
+    <m:dispDef/>
+    <m:lMargin m:val="0"/>
+    <m:rMargin m:val="0"/>
+    <m:defJc m:val="centerGroup"/>
+    <m:wrapIndent m:val="1440"/>
+    <m:intLim m:val="subSup"/>
+    <m:naryLim m:val="undOvr"/>
+  </m:mathPr>
+  <w:themeFontLang w:val="en-US" w:eastAsia="ja-JP"/>
+  <w:clrSchemeMapping w:bg1="light1" w:t1="dark1" w:bg2="light2" w:t2="dark2" w:accent1="accent1" w:accent2="accent2" w:accent3="accent3" w:accent4="accent4" w:accent5="accent5" w:accent6="accent6" w:hyperlink="hyperlink" w:followedHyperlink="followedHyperlink"/>
+  <w:doNotAutoCompressPictures/>
+  <w:decimalSymbol w:val="."/>
+  <w:listSeparator w:val=","/>
+  <w14:defaultImageDpi w14:val="300"/>
+</w:settings>
+</file>
+
+<file path=word/glossary/styles.xml><?xml version="1.0" encoding="utf-8"?>
+<w:styles xmlns:mc="http://schemas.openxmlformats.org/markup-compatibility/2006" xmlns:r="http://schemas.openxmlformats.org/officeDocument/2006/relationships" xmlns:w="http://schemas.openxmlformats.org/wordprocessingml/2006/main" xmlns:w14="http://schemas.microsoft.com/office/word/2010/wordml" mc:Ignorable="w14">
+  <w:docDefaults>
+    <w:rPrDefault>
+      <w:rPr>
+        <w:rFonts w:asciiTheme="minorHAnsi" w:eastAsiaTheme="minorEastAsia" w:hAnsiTheme="minorHAnsi" w:cstheme="minorBidi"/>
+        <w:sz w:val="24"/>
+        <w:szCs w:val="24"/>
+        <w:lang w:val="en-US" w:eastAsia="ja-JP" w:bidi="ar-SA"/>
+      </w:rPr>
+    </w:rPrDefault>
+    <w:pPrDefault/>
+  </w:docDefaults>
+  <w:latentStyles w:defLockedState="0" w:defUIPriority="99" w:defSemiHidden="1" w:defUnhideWhenUsed="1" w:defQFormat="0" w:count="276">
+    <w:lsdException w:name="Normal" w:semiHidden="0" w:uiPriority="0" w:unhideWhenUsed="0" w:qFormat="1"/>
+    <w:lsdException w:name="heading 1" w:semiHidden="0" w:uiPriority="9" w:unhideWhenUsed="0" w:qFormat="1"/>
+    <w:lsdException w:name="heading 2" w:uiPriority="9" w:qFormat="1"/>
+    <w:lsdException w:name="heading 3" w:uiPriority="9" w:qFormat="1"/>
+    <w:lsdException w:name="heading 4" w:uiPriority="9" w:qFormat="1"/>
+    <w:lsdException w:name="heading 5" w:uiPriority="9" w:qFormat="1"/>
+    <w:lsdException w:name="heading 6" w:uiPriority="9" w:qFormat="1"/>
+    <w:lsdException w:name="heading 7" w:uiPriority="9" w:qFormat="1"/>
+    <w:lsdException w:name="heading 8" w:uiPriority="9" w:qFormat="1"/>
+    <w:lsdException w:name="heading 9" w:uiPriority="9" w:qFormat="1"/>
+    <w:lsdException w:name="toc 1" w:uiPriority="39"/>
+    <w:lsdException w:name="toc 2" w:uiPriority="39"/>
+    <w:lsdException w:name="toc 3" w:uiPriority="39"/>
+    <w:lsdException w:name="toc 4" w:uiPriority="39"/>
+    <w:lsdException w:name="toc 5" w:uiPriority="39"/>
+    <w:lsdException w:name="toc 6" w:uiPriority="39"/>
+    <w:lsdException w:name="toc 7" w:uiPriority="39"/>
+    <w:lsdException w:name="toc 8" w:uiPriority="39"/>
+    <w:lsdException w:name="toc 9" w:uiPriority="39"/>
+    <w:lsdException w:name="caption" w:uiPriority="35" w:qFormat="1"/>
+    <w:lsdException w:name="Title" w:semiHidden="0" w:uiPriority="10" w:unhideWhenUsed="0" w:qFormat="1"/>
+    <w:lsdException w:name="Default Paragraph Font" w:uiPriority="1"/>
+    <w:lsdException w:name="Subtitle" w:semiHidden="0" w:uiPriority="11" w:unhideWhenUsed="0" w:qFormat="1"/>
+    <w:lsdException w:name="Strong" w:semiHidden="0" w:uiPriority="22" w:unhideWhenUsed="0" w:qFormat="1"/>
+    <w:lsdException w:name="Emphasis" w:semiHidden="0" w:uiPriority="20" w:unhideWhenUsed="0" w:qFormat="1"/>
+    <w:lsdException w:name="Table Grid" w:semiHidden="0" w:uiPriority="59" w:unhideWhenUsed="0"/>
+    <w:lsdException w:name="Placeholder Text" w:unhideWhenUsed="0"/>
+    <w:lsdException w:name="No Spacing" w:semiHidden="0" w:uiPriority="1" w:unhideWhenUsed="0" w:qFormat="1"/>
+    <w:lsdException w:name="Light Shading" w:semiHidden="0" w:uiPriority="60" w:unhideWhenUsed="0"/>
+    <w:lsdException w:name="Light List" w:semiHidden="0" w:uiPriority="61" w:unhideWhenUsed="0"/>
+    <w:lsdException w:name="Light Grid" w:semiHidden="0" w:uiPriority="62" w:unhideWhenUsed="0"/>
+    <w:lsdException w:name="Medium Shading 1" w:semiHidden="0" w:uiPriority="63" w:unhideWhenUsed="0"/>
+    <w:lsdException w:name="Medium Shading 2" w:semiHidden="0" w:uiPriority="64" w:unhideWhenUsed="0"/>
+    <w:lsdException w:name="Medium List 1" w:semiHidden="0" w:uiPriority="65" w:unhideWhenUsed="0"/>
+    <w:lsdException w:name="Medium List 2" w:semiHidden="0" w:uiPriority="66" w:unhideWhenUsed="0"/>
+    <w:lsdException w:name="Medium Grid 1" w:semiHidden="0" w:uiPriority="67" w:unhideWhenUsed="0"/>
+    <w:lsdException w:name="Medium Grid 2" w:semiHidden="0" w:uiPriority="68" w:unhideWhenUsed="0"/>
+    <w:lsdException w:name="Medium Grid 3" w:semiHidden="0" w:uiPriority="69" w:unhideWhenUsed="0"/>
+    <w:lsdException w:name="Dark List" w:semiHidden="0" w:uiPriority="70" w:unhideWhenUsed="0"/>
+    <w:lsdException w:name="Colorful Shading" w:semiHidden="0" w:uiPriority="71" w:unhideWhenUsed="0"/>
+    <w:lsdException w:name="Colorful List" w:semiHidden="0" w:uiPriority="72" w:unhideWhenUsed="0"/>
+    <w:lsdException w:name="Colorful Grid" w:semiHidden="0" w:uiPriority="73" w:unhideWhenUsed="0"/>
+    <w:lsdException w:name="Light Shading Accent 1" w:semiHidden="0" w:uiPriority="60" w:unhideWhenUsed="0"/>
+    <w:lsdException w:name="Light List Accent 1" w:semiHidden="0" w:uiPriority="61" w:unhideWhenUsed="0"/>
+    <w:lsdException w:name="Light Grid Accent 1" w:semiHidden="0" w:uiPriority="62" w:unhideWhenUsed="0"/>
+    <w:lsdException w:name="Medium Shading 1 Accent 1" w:semiHidden="0" w:uiPriority="63" w:unhideWhenUsed="0"/>
+    <w:lsdException w:name="Medium Shading 2 Accent 1" w:semiHidden="0" w:uiPriority="64" w:unhideWhenUsed="0"/>
+    <w:lsdException w:name="Medium List 1 Accent 1" w:semiHidden="0" w:uiPriority="65" w:unhideWhenUsed="0"/>
+    <w:lsdException w:name="Revision" w:unhideWhenUsed="0"/>
+    <w:lsdException w:name="List Paragraph" w:semiHidden="0" w:uiPriority="34" w:unhideWhenUsed="0" w:qFormat="1"/>
+    <w:lsdException w:name="Quote" w:semiHidden="0" w:uiPriority="29" w:unhideWhenUsed="0" w:qFormat="1"/>
+    <w:lsdException w:name="Intense Quote" w:semiHidden="0" w:uiPriority="30" w:unhideWhenUsed="0" w:qFormat="1"/>
+    <w:lsdException w:name="Medium List 2 Accent 1" w:semiHidden="0" w:uiPriority="66" w:unhideWhenUsed="0"/>
+    <w:lsdException w:name="Medium Grid 1 Accent 1" w:semiHidden="0" w:uiPriority="67" w:unhideWhenUsed="0"/>
+    <w:lsdException w:name="Medium Grid 2 Accent 1" w:semiHidden="0" w:uiPriority="68" w:unhideWhenUsed="0"/>
+    <w:lsdException w:name="Medium Grid 3 Accent 1" w:semiHidden="0" w:uiPriority="69" w:unhideWhenUsed="0"/>
+    <w:lsdException w:name="Dark List Accent 1" w:semiHidden="0" w:uiPriority="70" w:unhideWhenUsed="0"/>
+    <w:lsdException w:name="Colorful Shading Accent 1" w:semiHidden="0" w:uiPriority="71" w:unhideWhenUsed="0"/>
+    <w:lsdException w:name="Colorful List Accent 1" w:semiHidden="0" w:uiPriority="72" w:unhideWhenUsed="0"/>
+    <w:lsdException w:name="Colorful Grid Accent 1" w:semiHidden="0" w:uiPriority="73" w:unhideWhenUsed="0"/>
+    <w:lsdException w:name="Light Shading Accent 2" w:semiHidden="0" w:uiPriority="60" w:unhideWhenUsed="0"/>
+    <w:lsdException w:name="Light List Accent 2" w:semiHidden="0" w:uiPriority="61" w:unhideWhenUsed="0"/>
+    <w:lsdException w:name="Light Grid Accent 2" w:semiHidden="0" w:uiPriority="62" w:unhideWhenUsed="0"/>
+    <w:lsdException w:name="Medium Shading 1 Accent 2" w:semiHidden="0" w:uiPriority="63" w:unhideWhenUsed="0"/>
+    <w:lsdException w:name="Medium Shading 2 Accent 2" w:semiHidden="0" w:uiPriority="64" w:unhideWhenUsed="0"/>
+    <w:lsdException w:name="Medium List 1 Accent 2" w:semiHidden="0" w:uiPriority="65" w:unhideWhenUsed="0"/>
+    <w:lsdException w:name="Medium List 2 Accent 2" w:semiHidden="0" w:uiPriority="66" w:unhideWhenUsed="0"/>
+    <w:lsdException w:name="Medium Grid 1 Accent 2" w:semiHidden="0" w:uiPriority="67" w:unhideWhenUsed="0"/>
+    <w:lsdException w:name="Medium Grid 2 Accent 2" w:semiHidden="0" w:uiPriority="68" w:unhideWhenUsed="0"/>
+    <w:lsdException w:name="Medium Grid 3 Accent 2" w:semiHidden="0" w:uiPriority="69" w:unhideWhenUsed="0"/>
+    <w:lsdException w:name="Dark List Accent 2" w:semiHidden="0" w:uiPriority="70" w:unhideWhenUsed="0"/>
+    <w:lsdException w:name="Colorful Shading Accent 2" w:semiHidden="0" w:uiPriority="71" w:unhideWhenUsed="0"/>
+    <w:lsdException w:name="Colorful List Accent 2" w:semiHidden="0" w:uiPriority="72" w:unhideWhenUsed="0"/>
+    <w:lsdException w:name="Colorful Grid Accent 2" w:semiHidden="0" w:uiPriority="73" w:unhideWhenUsed="0"/>
+    <w:lsdException w:name="Light Shading Accent 3" w:semiHidden="0" w:uiPriority="60" w:unhideWhenUsed="0"/>
+    <w:lsdException w:name="Light List Accent 3" w:semiHidden="0" w:uiPriority="61" w:unhideWhenUsed="0"/>
+    <w:lsdException w:name="Light Grid Accent 3" w:semiHidden="0" w:uiPriority="62" w:unhideWhenUsed="0"/>
+    <w:lsdException w:name="Medium Shading 1 Accent 3" w:semiHidden="0" w:uiPriority="63" w:unhideWhenUsed="0"/>
+    <w:lsdException w:name="Medium Shading 2 Accent 3" w:semiHidden="0" w:uiPriority="64" w:unhideWhenUsed="0"/>
+    <w:lsdException w:name="Medium List 1 Accent 3" w:semiHidden="0" w:uiPriority="65" w:unhideWhenUsed="0"/>
+    <w:lsdException w:name="Medium List 2 Accent 3" w:semiHidden="0" w:uiPriority="66" w:unhideWhenUsed="0"/>
+    <w:lsdException w:name="Medium Grid 1 Accent 3" w:semiHidden="0" w:uiPriority="67" w:unhideWhenUsed="0"/>
+    <w:lsdException w:name="Medium Grid 2 Accent 3" w:semiHidden="0" w:uiPriority="68" w:unhideWhenUsed="0"/>
+    <w:lsdException w:name="Medium Grid 3 Accent 3" w:semiHidden="0" w:uiPriority="69" w:unhideWhenUsed="0"/>
+    <w:lsdException w:name="Dark List Accent 3" w:semiHidden="0" w:uiPriority="70" w:unhideWhenUsed="0"/>
+    <w:lsdException w:name="Colorful Shading Accent 3" w:semiHidden="0" w:uiPriority="71" w:unhideWhenUsed="0"/>
+    <w:lsdException w:name="Colorful List Accent 3" w:semiHidden="0" w:uiPriority="72" w:unhideWhenUsed="0"/>
+    <w:lsdException w:name="Colorful Grid Accent 3" w:semiHidden="0" w:uiPriority="73" w:unhideWhenUsed="0"/>
+    <w:lsdException w:name="Light Shading Accent 4" w:semiHidden="0" w:uiPriority="60" w:unhideWhenUsed="0"/>
+    <w:lsdException w:name="Light List Accent 4" w:semiHidden="0" w:uiPriority="61" w:unhideWhenUsed="0"/>
+    <w:lsdException w:name="Light Grid Accent 4" w:semiHidden="0" w:uiPriority="62" w:unhideWhenUsed="0"/>
+    <w:lsdException w:name="Medium Shading 1 Accent 4" w:semiHidden="0" w:uiPriority="63" w:unhideWhenUsed="0"/>
+    <w:lsdException w:name="Medium Shading 2 Accent 4" w:semiHidden="0" w:uiPriority="64" w:unhideWhenUsed="0"/>
+    <w:lsdException w:name="Medium List 1 Accent 4" w:semiHidden="0" w:uiPriority="65" w:unhideWhenUsed="0"/>
+    <w:lsdException w:name="Medium List 2 Accent 4" w:semiHidden="0" w:uiPriority="66" w:unhideWhenUsed="0"/>
+    <w:lsdException w:name="Medium Grid 1 Accent 4" w:semiHidden="0" w:uiPriority="67" w:unhideWhenUsed="0"/>
+    <w:lsdException w:name="Medium Grid 2 Accent 4" w:semiHidden="0" w:uiPriority="68" w:unhideWhenUsed="0"/>
+    <w:lsdException w:name="Medium Grid 3 Accent 4" w:semiHidden="0" w:uiPriority="69" w:unhideWhenUsed="0"/>
+    <w:lsdException w:name="Dark List Accent 4" w:semiHidden="0" w:uiPriority="70" w:unhideWhenUsed="0"/>
+    <w:lsdException w:name="Colorful Shading Accent 4" w:semiHidden="0" w:uiPriority="71" w:unhideWhenUsed="0"/>
+    <w:lsdException w:name="Colorful List Accent 4" w:semiHidden="0" w:uiPriority="72" w:unhideWhenUsed="0"/>
+    <w:lsdException w:name="Colorful Grid Accent 4" w:semiHidden="0" w:uiPriority="73" w:unhideWhenUsed="0"/>
+    <w:lsdException w:name="Light Shading Accent 5" w:semiHidden="0" w:uiPriority="60" w:unhideWhenUsed="0"/>
+    <w:lsdException w:name="Light List Accent 5" w:semiHidden="0" w:uiPriority="61" w:unhideWhenUsed="0"/>
+    <w:lsdException w:name="Light Grid Accent 5" w:semiHidden="0" w:uiPriority="62" w:unhideWhenUsed="0"/>
+    <w:lsdException w:name="Medium Shading 1 Accent 5" w:semiHidden="0" w:uiPriority="63" w:unhideWhenUsed="0"/>
+    <w:lsdException w:name="Medium Shading 2 Accent 5" w:semiHidden="0" w:uiPriority="64" w:unhideWhenUsed="0"/>
+    <w:lsdException w:name="Medium List 1 Accent 5" w:semiHidden="0" w:uiPriority="65" w:unhideWhenUsed="0"/>
+    <w:lsdException w:name="Medium List 2 Accent 5" w:semiHidden="0" w:uiPriority="66" w:unhideWhenUsed="0"/>
+    <w:lsdException w:name="Medium Grid 1 Accent 5" w:semiHidden="0" w:uiPriority="67" w:unhideWhenUsed="0"/>
+    <w:lsdException w:name="Medium Grid 2 Accent 5" w:semiHidden="0" w:uiPriority="68" w:unhideWhenUsed="0"/>
+    <w:lsdException w:name="Medium Grid 3 Accent 5" w:semiHidden="0" w:uiPriority="69" w:unhideWhenUsed="0"/>
+    <w:lsdException w:name="Dark List Accent 5" w:semiHidden="0" w:uiPriority="70" w:unhideWhenUsed="0"/>
+    <w:lsdException w:name="Colorful Shading Accent 5" w:semiHidden="0" w:uiPriority="71" w:unhideWhenUsed="0"/>
+    <w:lsdException w:name="Colorful List Accent 5" w:semiHidden="0" w:uiPriority="72" w:unhideWhenUsed="0"/>
+    <w:lsdException w:name="Colorful Grid Accent 5" w:semiHidden="0" w:uiPriority="73" w:unhideWhenUsed="0"/>
+    <w:lsdException w:name="Light Shading Accent 6" w:semiHidden="0" w:uiPriority="60" w:unhideWhenUsed="0"/>
+    <w:lsdException w:name="Light List Accent 6" w:semiHidden="0" w:uiPriority="61" w:unhideWhenUsed="0"/>
+    <w:lsdException w:name="Light Grid Accent 6" w:semiHidden="0" w:uiPriority="62" w:unhideWhenUsed="0"/>
+    <w:lsdException w:name="Medium Shading 1 Accent 6" w:semiHidden="0" w:uiPriority="63" w:unhideWhenUsed="0"/>
+    <w:lsdException w:name="Medium Shading 2 Accent 6" w:semiHidden="0" w:uiPriority="64" w:unhideWhenUsed="0"/>
+    <w:lsdException w:name="Medium List 1 Accent 6" w:semiHidden="0" w:uiPriority="65" w:unhideWhenUsed="0"/>
+    <w:lsdException w:name="Medium List 2 Accent 6" w:semiHidden="0" w:uiPriority="66" w:unhideWhenUsed="0"/>
+    <w:lsdException w:name="Medium Grid 1 Accent 6" w:semiHidden="0" w:uiPriority="67" w:unhideWhenUsed="0"/>
+    <w:lsdException w:name="Medium Grid 2 Accent 6" w:semiHidden="0" w:uiPriority="68" w:unhideWhenUsed="0"/>
+    <w:lsdException w:name="Medium Grid 3 Accent 6" w:semiHidden="0" w:uiPriority="69" w:unhideWhenUsed="0"/>
+    <w:lsdException w:name="Dark List Accent 6" w:semiHidden="0" w:uiPriority="70" w:unhideWhenUsed="0"/>
+    <w:lsdException w:name="Colorful Shading Accent 6" w:semiHidden="0" w:uiPriority="71" w:unhideWhenUsed="0"/>
+    <w:lsdException w:name="Colorful List Accent 6" w:semiHidden="0" w:uiPriority="72" w:unhideWhenUsed="0"/>
+    <w:lsdException w:name="Colorful Grid Accent 6" w:semiHidden="0" w:uiPriority="73" w:unhideWhenUsed="0"/>
+    <w:lsdException w:name="Subtle Emphasis" w:semiHidden="0" w:uiPriority="19" w:unhideWhenUsed="0" w:qFormat="1"/>
+    <w:lsdException w:name="Intense Emphasis" w:semiHidden="0" w:uiPriority="21" w:unhideWhenUsed="0" w:qFormat="1"/>
+    <w:lsdException w:name="Subtle Reference" w:semiHidden="0" w:uiPriority="31" w:unhideWhenUsed="0" w:qFormat="1"/>
+    <w:lsdException w:name="Intense Reference" w:semiHidden="0" w:uiPriority="32" w:unhideWhenUsed="0" w:qFormat="1"/>
+    <w:lsdException w:name="Book Title" w:semiHidden="0" w:uiPriority="33" w:unhideWhenUsed="0" w:qFormat="1"/>
+    <w:lsdException w:name="Bibliography" w:uiPriority="37"/>
+    <w:lsdException w:name="TOC Heading" w:uiPriority="39" w:qFormat="1"/>
+  </w:latentStyles>
+  <w:style w:type="paragraph" w:default="1" w:styleId="Normal">
+    <w:name w:val="Normal"/>
+    <w:qFormat/>
+  </w:style>
+  <w:style w:type="character" w:default="1" w:styleId="DefaultParagraphFont">
+    <w:name w:val="Default Paragraph Font"/>
+    <w:uiPriority w:val="1"/>
+    <w:semiHidden/>
+    <w:unhideWhenUsed/>
+  </w:style>
+  <w:style w:type="table" w:default="1" w:styleId="TableNormal">
+    <w:name w:val="Normal Table"/>
+    <w:uiPriority w:val="99"/>
+    <w:semiHidden/>
+    <w:unhideWhenUsed/>
+    <w:tblPr>
+      <w:tblInd w:w="0" w:type="dxa"/>
+      <w:tblCellMar>
+        <w:top w:w="0" w:type="dxa"/>
+        <w:left w:w="108" w:type="dxa"/>
+        <w:bottom w:w="0" w:type="dxa"/>
+        <w:right w:w="108" w:type="dxa"/>
+      </w:tblCellMar>
+    </w:tblPr>
+  </w:style>
+  <w:style w:type="numbering" w:default="1" w:styleId="NoList">
+    <w:name w:val="No List"/>
+    <w:uiPriority w:val="99"/>
+    <w:semiHidden/>
+    <w:unhideWhenUsed/>
+  </w:style>
+  <w:style w:type="character" w:styleId="PlaceholderText">
+    <w:name w:val="Placeholder Text"/>
+    <w:basedOn w:val="DefaultParagraphFont"/>
+    <w:uiPriority w:val="99"/>
+    <w:semiHidden/>
+    <w:rsid w:val="00A31E2A"/>
+    <w:rPr>
+      <w:color w:val="808080"/>
+    </w:rPr>
+  </w:style>
+</w:styles>
+</file>
+
+<file path=word/glossary/stylesWithEffects.xml><?xml version="1.0" encoding="utf-8"?>
+<w:styles xmlns:wpc="http://schemas.microsoft.com/office/word/2010/wordprocessingCanvas" xmlns:mo="http://schemas.microsoft.com/office/mac/office/2008/main" xmlns:mc="http://schemas.openxmlformats.org/markup-compatibility/2006" xmlns:mv="urn:schemas-microsoft-com:mac:vml" xmlns:o="urn:schemas-microsoft-com:office:office" xmlns:r="http://schemas.openxmlformats.org/officeDocument/2006/relationships" xmlns:m="http://schemas.openxmlformats.org/officeDocument/2006/math" xmlns:v="urn:schemas-microsoft-com:vml" xmlns:wp14="http://schemas.microsoft.com/office/word/2010/wordprocessingDrawing" xmlns:wp="http://schemas.openxmlformats.org/drawingml/2006/wordprocessingDrawing" xmlns:w10="urn:schemas-microsoft-com:office:word" xmlns:w="http://schemas.openxmlformats.org/wordprocessingml/2006/main" xmlns:w14="http://schemas.microsoft.com/office/word/2010/wordml" xmlns:wpg="http://schemas.microsoft.com/office/word/2010/wordprocessingGroup" xmlns:wpi="http://schemas.microsoft.com/office/word/2010/wordprocessingInk" xmlns:wne="http://schemas.microsoft.com/office/word/2006/wordml" xmlns:wps="http://schemas.microsoft.com/office/word/2010/wordprocessingShape" mc:Ignorable="w14 wp14">
+  <w:docDefaults>
+    <w:rPrDefault>
+      <w:rPr>
+        <w:rFonts w:asciiTheme="minorHAnsi" w:eastAsiaTheme="minorEastAsia" w:hAnsiTheme="minorHAnsi" w:cstheme="minorBidi"/>
+        <w:sz w:val="24"/>
+        <w:szCs w:val="24"/>
+        <w:lang w:val="en-US" w:eastAsia="ja-JP" w:bidi="ar-SA"/>
+      </w:rPr>
+    </w:rPrDefault>
+    <w:pPrDefault/>
+  </w:docDefaults>
+  <w:latentStyles w:defLockedState="0" w:defUIPriority="99" w:defSemiHidden="1" w:defUnhideWhenUsed="1" w:defQFormat="0" w:count="276">
+    <w:lsdException w:name="Normal" w:semiHidden="0" w:uiPriority="0" w:unhideWhenUsed="0" w:qFormat="1"/>
+    <w:lsdException w:name="heading 1" w:semiHidden="0" w:uiPriority="9" w:unhideWhenUsed="0" w:qFormat="1"/>
+    <w:lsdException w:name="heading 2" w:uiPriority="9" w:qFormat="1"/>
+    <w:lsdException w:name="heading 3" w:uiPriority="9" w:qFormat="1"/>
+    <w:lsdException w:name="heading 4" w:uiPriority="9" w:qFormat="1"/>
+    <w:lsdException w:name="heading 5" w:uiPriority="9" w:qFormat="1"/>
+    <w:lsdException w:name="heading 6" w:uiPriority="9" w:qFormat="1"/>
+    <w:lsdException w:name="heading 7" w:uiPriority="9" w:qFormat="1"/>
+    <w:lsdException w:name="heading 8" w:uiPriority="9" w:qFormat="1"/>
+    <w:lsdException w:name="heading 9" w:uiPriority="9" w:qFormat="1"/>
+    <w:lsdException w:name="toc 1" w:uiPriority="39"/>
+    <w:lsdException w:name="toc 2" w:uiPriority="39"/>
+    <w:lsdException w:name="toc 3" w:uiPriority="39"/>
+    <w:lsdException w:name="toc 4" w:uiPriority="39"/>
+    <w:lsdException w:name="toc 5" w:uiPriority="39"/>
+    <w:lsdException w:name="toc 6" w:uiPriority="39"/>
+    <w:lsdException w:name="toc 7" w:uiPriority="39"/>
+    <w:lsdException w:name="toc 8" w:uiPriority="39"/>
+    <w:lsdException w:name="toc 9" w:uiPriority="39"/>
+    <w:lsdException w:name="caption" w:uiPriority="35" w:qFormat="1"/>
+    <w:lsdException w:name="Title" w:semiHidden="0" w:uiPriority="10" w:unhideWhenUsed="0" w:qFormat="1"/>
+    <w:lsdException w:name="Default Paragraph Font" w:uiPriority="1"/>
+    <w:lsdException w:name="Subtitle" w:semiHidden="0" w:uiPriority="11" w:unhideWhenUsed="0" w:qFormat="1"/>
+    <w:lsdException w:name="Strong" w:semiHidden="0" w:uiPriority="22" w:unhideWhenUsed="0" w:qFormat="1"/>
+    <w:lsdException w:name="Emphasis" w:semiHidden="0" w:uiPriority="20" w:unhideWhenUsed="0" w:qFormat="1"/>
+    <w:lsdException w:name="Table Grid" w:semiHidden="0" w:uiPriority="59" w:unhideWhenUsed="0"/>
+    <w:lsdException w:name="Placeholder Text" w:unhideWhenUsed="0"/>
+    <w:lsdException w:name="No Spacing" w:semiHidden="0" w:uiPriority="1" w:unhideWhenUsed="0" w:qFormat="1"/>
+    <w:lsdException w:name="Light Shading" w:semiHidden="0" w:uiPriority="60" w:unhideWhenUsed="0"/>
+    <w:lsdException w:name="Light List" w:semiHidden="0" w:uiPriority="61" w:unhideWhenUsed="0"/>
+    <w:lsdException w:name="Light Grid" w:semiHidden="0" w:uiPriority="62" w:unhideWhenUsed="0"/>
+    <w:lsdException w:name="Medium Shading 1" w:semiHidden="0" w:uiPriority="63" w:unhideWhenUsed="0"/>
+    <w:lsdException w:name="Medium Shading 2" w:semiHidden="0" w:uiPriority="64" w:unhideWhenUsed="0"/>
+    <w:lsdException w:name="Medium List 1" w:semiHidden="0" w:uiPriority="65" w:unhideWhenUsed="0"/>
+    <w:lsdException w:name="Medium List 2" w:semiHidden="0" w:uiPriority="66" w:unhideWhenUsed="0"/>
+    <w:lsdException w:name="Medium Grid 1" w:semiHidden="0" w:uiPriority="67" w:unhideWhenUsed="0"/>
+    <w:lsdException w:name="Medium Grid 2" w:semiHidden="0" w:uiPriority="68" w:unhideWhenUsed="0"/>
+    <w:lsdException w:name="Medium Grid 3" w:semiHidden="0" w:uiPriority="69" w:unhideWhenUsed="0"/>
+    <w:lsdException w:name="Dark List" w:semiHidden="0" w:uiPriority="70" w:unhideWhenUsed="0"/>
+    <w:lsdException w:name="Colorful Shading" w:semiHidden="0" w:uiPriority="71" w:unhideWhenUsed="0"/>
+    <w:lsdException w:name="Colorful List" w:semiHidden="0" w:uiPriority="72" w:unhideWhenUsed="0"/>
+    <w:lsdException w:name="Colorful Grid" w:semiHidden="0" w:uiPriority="73" w:unhideWhenUsed="0"/>
+    <w:lsdException w:name="Light Shading Accent 1" w:semiHidden="0" w:uiPriority="60" w:unhideWhenUsed="0"/>
+    <w:lsdException w:name="Light List Accent 1" w:semiHidden="0" w:uiPriority="61" w:unhideWhenUsed="0"/>
+    <w:lsdException w:name="Light Grid Accent 1" w:semiHidden="0" w:uiPriority="62" w:unhideWhenUsed="0"/>
+    <w:lsdException w:name="Medium Shading 1 Accent 1" w:semiHidden="0" w:uiPriority="63" w:unhideWhenUsed="0"/>
+    <w:lsdException w:name="Medium Shading 2 Accent 1" w:semiHidden="0" w:uiPriority="64" w:unhideWhenUsed="0"/>
+    <w:lsdException w:name="Medium List 1 Accent 1" w:semiHidden="0" w:uiPriority="65" w:unhideWhenUsed="0"/>
+    <w:lsdException w:name="Revision" w:unhideWhenUsed="0"/>
+    <w:lsdException w:name="List Paragraph" w:semiHidden="0" w:uiPriority="34" w:unhideWhenUsed="0" w:qFormat="1"/>
+    <w:lsdException w:name="Quote" w:semiHidden="0" w:uiPriority="29" w:unhideWhenUsed="0" w:qFormat="1"/>
+    <w:lsdException w:name="Intense Quote" w:semiHidden="0" w:uiPriority="30" w:unhideWhenUsed="0" w:qFormat="1"/>
+    <w:lsdException w:name="Medium List 2 Accent 1" w:semiHidden="0" w:uiPriority="66" w:unhideWhenUsed="0"/>
+    <w:lsdException w:name="Medium Grid 1 Accent 1" w:semiHidden="0" w:uiPriority="67" w:unhideWhenUsed="0"/>
+    <w:lsdException w:name="Medium Grid 2 Accent 1" w:semiHidden="0" w:uiPriority="68" w:unhideWhenUsed="0"/>
+    <w:lsdException w:name="Medium Grid 3 Accent 1" w:semiHidden="0" w:uiPriority="69" w:unhideWhenUsed="0"/>
+    <w:lsdException w:name="Dark List Accent 1" w:semiHidden="0" w:uiPriority="70" w:unhideWhenUsed="0"/>
+    <w:lsdException w:name="Colorful Shading Accent 1" w:semiHidden="0" w:uiPriority="71" w:unhideWhenUsed="0"/>
+    <w:lsdException w:name="Colorful List Accent 1" w:semiHidden="0" w:uiPriority="72" w:unhideWhenUsed="0"/>
+    <w:lsdException w:name="Colorful Grid Accent 1" w:semiHidden="0" w:uiPriority="73" w:unhideWhenUsed="0"/>
+    <w:lsdException w:name="Light Shading Accent 2" w:semiHidden="0" w:uiPriority="60" w:unhideWhenUsed="0"/>
+    <w:lsdException w:name="Light List Accent 2" w:semiHidden="0" w:uiPriority="61" w:unhideWhenUsed="0"/>
+    <w:lsdException w:name="Light Grid Accent 2" w:semiHidden="0" w:uiPriority="62" w:unhideWhenUsed="0"/>
+    <w:lsdException w:name="Medium Shading 1 Accent 2" w:semiHidden="0" w:uiPriority="63" w:unhideWhenUsed="0"/>
+    <w:lsdException w:name="Medium Shading 2 Accent 2" w:semiHidden="0" w:uiPriority="64" w:unhideWhenUsed="0"/>
+    <w:lsdException w:name="Medium List 1 Accent 2" w:semiHidden="0" w:uiPriority="65" w:unhideWhenUsed="0"/>
+    <w:lsdException w:name="Medium List 2 Accent 2" w:semiHidden="0" w:uiPriority="66" w:unhideWhenUsed="0"/>
+    <w:lsdException w:name="Medium Grid 1 Accent 2" w:semiHidden="0" w:uiPriority="67" w:unhideWhenUsed="0"/>
+    <w:lsdException w:name="Medium Grid 2 Accent 2" w:semiHidden="0" w:uiPriority="68" w:unhideWhenUsed="0"/>
+    <w:lsdException w:name="Medium Grid 3 Accent 2" w:semiHidden="0" w:uiPriority="69" w:unhideWhenUsed="0"/>
+    <w:lsdException w:name="Dark List Accent 2" w:semiHidden="0" w:uiPriority="70" w:unhideWhenUsed="0"/>
+    <w:lsdException w:name="Colorful Shading Accent 2" w:semiHidden="0" w:uiPriority="71" w:unhideWhenUsed="0"/>
+    <w:lsdException w:name="Colorful List Accent 2" w:semiHidden="0" w:uiPriority="72" w:unhideWhenUsed="0"/>
+    <w:lsdException w:name="Colorful Grid Accent 2" w:semiHidden="0" w:uiPriority="73" w:unhideWhenUsed="0"/>
+    <w:lsdException w:name="Light Shading Accent 3" w:semiHidden="0" w:uiPriority="60" w:unhideWhenUsed="0"/>
+    <w:lsdException w:name="Light List Accent 3" w:semiHidden="0" w:uiPriority="61" w:unhideWhenUsed="0"/>
+    <w:lsdException w:name="Light Grid Accent 3" w:semiHidden="0" w:uiPriority="62" w:unhideWhenUsed="0"/>
+    <w:lsdException w:name="Medium Shading 1 Accent 3" w:semiHidden="0" w:uiPriority="63" w:unhideWhenUsed="0"/>
+    <w:lsdException w:name="Medium Shading 2 Accent 3" w:semiHidden="0" w:uiPriority="64" w:unhideWhenUsed="0"/>
+    <w:lsdException w:name="Medium List 1 Accent 3" w:semiHidden="0" w:uiPriority="65" w:unhideWhenUsed="0"/>
+    <w:lsdException w:name="Medium List 2 Accent 3" w:semiHidden="0" w:uiPriority="66" w:unhideWhenUsed="0"/>
+    <w:lsdException w:name="Medium Grid 1 Accent 3" w:semiHidden="0" w:uiPriority="67" w:unhideWhenUsed="0"/>
+    <w:lsdException w:name="Medium Grid 2 Accent 3" w:semiHidden="0" w:uiPriority="68" w:unhideWhenUsed="0"/>
+    <w:lsdException w:name="Medium Grid 3 Accent 3" w:semiHidden="0" w:uiPriority="69" w:unhideWhenUsed="0"/>
+    <w:lsdException w:name="Dark List Accent 3" w:semiHidden="0" w:uiPriority="70" w:unhideWhenUsed="0"/>
+    <w:lsdException w:name="Colorful Shading Accent 3" w:semiHidden="0" w:uiPriority="71" w:unhideWhenUsed="0"/>
+    <w:lsdException w:name="Colorful List Accent 3" w:semiHidden="0" w:uiPriority="72" w:unhideWhenUsed="0"/>
+    <w:lsdException w:name="Colorful Grid Accent 3" w:semiHidden="0" w:uiPriority="73" w:unhideWhenUsed="0"/>
+    <w:lsdException w:name="Light Shading Accent 4" w:semiHidden="0" w:uiPriority="60" w:unhideWhenUsed="0"/>
+    <w:lsdException w:name="Light List Accent 4" w:semiHidden="0" w:uiPriority="61" w:unhideWhenUsed="0"/>
+    <w:lsdException w:name="Light Grid Accent 4" w:semiHidden="0" w:uiPriority="62" w:unhideWhenUsed="0"/>
+    <w:lsdException w:name="Medium Shading 1 Accent 4" w:semiHidden="0" w:uiPriority="63" w:unhideWhenUsed="0"/>
+    <w:lsdException w:name="Medium Shading 2 Accent 4" w:semiHidden="0" w:uiPriority="64" w:unhideWhenUsed="0"/>
+    <w:lsdException w:name="Medium List 1 Accent 4" w:semiHidden="0" w:uiPriority="65" w:unhideWhenUsed="0"/>
+    <w:lsdException w:name="Medium List 2 Accent 4" w:semiHidden="0" w:uiPriority="66" w:unhideWhenUsed="0"/>
+    <w:lsdException w:name="Medium Grid 1 Accent 4" w:semiHidden="0" w:uiPriority="67" w:unhideWhenUsed="0"/>
+    <w:lsdException w:name="Medium Grid 2 Accent 4" w:semiHidden="0" w:uiPriority="68" w:unhideWhenUsed="0"/>
+    <w:lsdException w:name="Medium Grid 3 Accent 4" w:semiHidden="0" w:uiPriority="69" w:unhideWhenUsed="0"/>
+    <w:lsdException w:name="Dark List Accent 4" w:semiHidden="0" w:uiPriority="70" w:unhideWhenUsed="0"/>
+    <w:lsdException w:name="Colorful Shading Accent 4" w:semiHidden="0" w:uiPriority="71" w:unhideWhenUsed="0"/>
+    <w:lsdException w:name="Colorful List Accent 4" w:semiHidden="0" w:uiPriority="72" w:unhideWhenUsed="0"/>
+    <w:lsdException w:name="Colorful Grid Accent 4" w:semiHidden="0" w:uiPriority="73" w:unhideWhenUsed="0"/>
+    <w:lsdException w:name="Light Shading Accent 5" w:semiHidden="0" w:uiPriority="60" w:unhideWhenUsed="0"/>
+    <w:lsdException w:name="Light List Accent 5" w:semiHidden="0" w:uiPriority="61" w:unhideWhenUsed="0"/>
+    <w:lsdException w:name="Light Grid Accent 5" w:semiHidden="0" w:uiPriority="62" w:unhideWhenUsed="0"/>
+    <w:lsdException w:name="Medium Shading 1 Accent 5" w:semiHidden="0" w:uiPriority="63" w:unhideWhenUsed="0"/>
+    <w:lsdException w:name="Medium Shading 2 Accent 5" w:semiHidden="0" w:uiPriority="64" w:unhideWhenUsed="0"/>
+    <w:lsdException w:name="Medium List 1 Accent 5" w:semiHidden="0" w:uiPriority="65" w:unhideWhenUsed="0"/>
+    <w:lsdException w:name="Medium List 2 Accent 5" w:semiHidden="0" w:uiPriority="66" w:unhideWhenUsed="0"/>
+    <w:lsdException w:name="Medium Grid 1 Accent 5" w:semiHidden="0" w:uiPriority="67" w:unhideWhenUsed="0"/>
+    <w:lsdException w:name="Medium Grid 2 Accent 5" w:semiHidden="0" w:uiPriority="68" w:unhideWhenUsed="0"/>
+    <w:lsdException w:name="Medium Grid 3 Accent 5" w:semiHidden="0" w:uiPriority="69" w:unhideWhenUsed="0"/>
+    <w:lsdException w:name="Dark List Accent 5" w:semiHidden="0" w:uiPriority="70" w:unhideWhenUsed="0"/>
+    <w:lsdException w:name="Colorful Shading Accent 5" w:semiHidden="0" w:uiPriority="71" w:unhideWhenUsed="0"/>
+    <w:lsdException w:name="Colorful List Accent 5" w:semiHidden="0" w:uiPriority="72" w:unhideWhenUsed="0"/>
+    <w:lsdException w:name="Colorful Grid Accent 5" w:semiHidden="0" w:uiPriority="73" w:unhideWhenUsed="0"/>
+    <w:lsdException w:name="Light Shading Accent 6" w:semiHidden="0" w:uiPriority="60" w:unhideWhenUsed="0"/>
+    <w:lsdException w:name="Light List Accent 6" w:semiHidden="0" w:uiPriority="61" w:unhideWhenUsed="0"/>
+    <w:lsdException w:name="Light Grid Accent 6" w:semiHidden="0" w:uiPriority="62" w:unhideWhenUsed="0"/>
+    <w:lsdException w:name="Medium Shading 1 Accent 6" w:semiHidden="0" w:uiPriority="63" w:unhideWhenUsed="0"/>
+    <w:lsdException w:name="Medium Shading 2 Accent 6" w:semiHidden="0" w:uiPriority="64" w:unhideWhenUsed="0"/>
+    <w:lsdException w:name="Medium List 1 Accent 6" w:semiHidden="0" w:uiPriority="65" w:unhideWhenUsed="0"/>
+    <w:lsdException w:name="Medium List 2 Accent 6" w:semiHidden="0" w:uiPriority="66" w:unhideWhenUsed="0"/>
+    <w:lsdException w:name="Medium Grid 1 Accent 6" w:semiHidden="0" w:uiPriority="67" w:unhideWhenUsed="0"/>
+    <w:lsdException w:name="Medium Grid 2 Accent 6" w:semiHidden="0" w:uiPriority="68" w:unhideWhenUsed="0"/>
+    <w:lsdException w:name="Medium Grid 3 Accent 6" w:semiHidden="0" w:uiPriority="69" w:unhideWhenUsed="0"/>
+    <w:lsdException w:name="Dark List Accent 6" w:semiHidden="0" w:uiPriority="70" w:unhideWhenUsed="0"/>
+    <w:lsdException w:name="Colorful Shading Accent 6" w:semiHidden="0" w:uiPriority="71" w:unhideWhenUsed="0"/>
+    <w:lsdException w:name="Colorful List Accent 6" w:semiHidden="0" w:uiPriority="72" w:unhideWhenUsed="0"/>
+    <w:lsdException w:name="Colorful Grid Accent 6" w:semiHidden="0" w:uiPriority="73" w:unhideWhenUsed="0"/>
+    <w:lsdException w:name="Subtle Emphasis" w:semiHidden="0" w:uiPriority="19" w:unhideWhenUsed="0" w:qFormat="1"/>
+    <w:lsdException w:name="Intense Emphasis" w:semiHidden="0" w:uiPriority="21" w:unhideWhenUsed="0" w:qFormat="1"/>
+    <w:lsdException w:name="Subtle Reference" w:semiHidden="0" w:uiPriority="31" w:unhideWhenUsed="0" w:qFormat="1"/>
+    <w:lsdException w:name="Intense Reference" w:semiHidden="0" w:uiPriority="32" w:unhideWhenUsed="0" w:qFormat="1"/>
+    <w:lsdException w:name="Book Title" w:semiHidden="0" w:uiPriority="33" w:unhideWhenUsed="0" w:qFormat="1"/>
+    <w:lsdException w:name="Bibliography" w:uiPriority="37"/>
+    <w:lsdException w:name="TOC Heading" w:uiPriority="39" w:qFormat="1"/>
+  </w:latentStyles>
+  <w:style w:type="paragraph" w:default="1" w:styleId="Normal">
+    <w:name w:val="Normal"/>
+    <w:qFormat/>
+  </w:style>
+  <w:style w:type="character" w:default="1" w:styleId="DefaultParagraphFont">
+    <w:name w:val="Default Paragraph Font"/>
+    <w:uiPriority w:val="1"/>
+    <w:semiHidden/>
+    <w:unhideWhenUsed/>
+  </w:style>
+  <w:style w:type="table" w:default="1" w:styleId="TableNormal">
+    <w:name w:val="Normal Table"/>
+    <w:uiPriority w:val="99"/>
+    <w:semiHidden/>
+    <w:unhideWhenUsed/>
+    <w:tblPr>
+      <w:tblInd w:w="0" w:type="dxa"/>
+      <w:tblCellMar>
+        <w:top w:w="0" w:type="dxa"/>
+        <w:left w:w="108" w:type="dxa"/>
+        <w:bottom w:w="0" w:type="dxa"/>
+        <w:right w:w="108" w:type="dxa"/>
+      </w:tblCellMar>
+    </w:tblPr>
+  </w:style>
+  <w:style w:type="numbering" w:default="1" w:styleId="NoList">
+    <w:name w:val="No List"/>
+    <w:uiPriority w:val="99"/>
+    <w:semiHidden/>
+    <w:unhideWhenUsed/>
+  </w:style>
+  <w:style w:type="character" w:styleId="PlaceholderText">
+    <w:name w:val="Placeholder Text"/>
+    <w:basedOn w:val="DefaultParagraphFont"/>
+    <w:uiPriority w:val="99"/>
+    <w:semiHidden/>
+    <w:rsid w:val="00A31E2A"/>
+    <w:rPr>
+      <w:color w:val="808080"/>
+    </w:rPr>
+  </w:style>
+</w:styles>
+</file>
+
+<file path=word/glossary/webSettings.xml><?xml version="1.0" encoding="utf-8"?>
+<w:webSettings xmlns:mc="http://schemas.openxmlformats.org/markup-compatibility/2006" xmlns:r="http://schemas.openxmlformats.org/officeDocument/2006/relationships" xmlns:w="http://schemas.openxmlformats.org/wordprocessingml/2006/main" xmlns:w14="http://schemas.microsoft.com/office/word/2010/wordml" mc:Ignorable="w14">
+  <w:allowPNG/>
+  <w:doNotSaveAsSingleFile/>
+</w:webSettings>
 </file>
 
 <file path=word/theme/theme1.xml><?xml version="1.0" encoding="utf-8"?>

</xml_diff>

<commit_message>
Added the MinBitString algorithm
</commit_message>
<xml_diff>
--- a/Solving Graph Isomorphism with Recursive Minimum Bit Strings paper.docx
+++ b/Solving Graph Isomorphism with Recursive Minimum Bit Strings paper.docx
@@ -1127,7 +1127,7 @@
         <w:t>numbe</w:t>
       </w:r>
       <w:r>
-        <w:t>r of vertices [6].</w:t>
+        <w:t>r of vertices [6]</w:t>
       </w:r>
     </w:p>
     <w:p>
@@ -1315,6 +1315,9 @@
     <w:p>
       <w:pPr>
         <w:ind w:firstLine="720"/>
+        <w:rPr>
+          <w:rFonts w:eastAsiaTheme="minorEastAsia"/>
+        </w:rPr>
       </w:pPr>
       <w:r>
         <w:t>This algorithm is bas</w:t>
@@ -1724,9 +1727,453 @@
         </w:rPr>
         <w:t xml:space="preserve"> orderings of the set of vertices [8].</w:t>
       </w:r>
-    </w:p>
-    <w:p/>
-    <w:p/>
+      <w:r>
+        <w:rPr>
+          <w:rFonts w:eastAsiaTheme="minorEastAsia"/>
+        </w:rPr>
+        <w:t xml:space="preserve"> </w:t>
+      </w:r>
+      <w:r>
+        <w:rPr>
+          <w:rFonts w:eastAsiaTheme="minorEastAsia"/>
+        </w:rPr>
+        <w:t xml:space="preserve">The </w:t>
+      </w:r>
+      <w:r>
+        <w:rPr>
+          <w:rFonts w:eastAsiaTheme="minorEastAsia"/>
+        </w:rPr>
+        <w:t xml:space="preserve">minimum bit string </w:t>
+      </w:r>
+      <w:r>
+        <w:rPr>
+          <w:rFonts w:eastAsiaTheme="minorEastAsia"/>
+        </w:rPr>
+        <w:t xml:space="preserve">algorithm works the following way: </w:t>
+      </w:r>
+    </w:p>
+    <w:p>
+      <w:pPr>
+        <w:rPr>
+          <w:rFonts w:eastAsiaTheme="minorEastAsia"/>
+          <w:i/>
+        </w:rPr>
+      </w:pPr>
+      <w:r>
+        <w:rPr>
+          <w:rFonts w:eastAsiaTheme="minorEastAsia"/>
+          <w:i/>
+        </w:rPr>
+        <w:t xml:space="preserve">Input: Two adjacency matrices representing graphs G and H </w:t>
+      </w:r>
+      <w:r>
+        <w:rPr>
+          <w:rFonts w:eastAsiaTheme="minorEastAsia"/>
+          <w:i/>
+        </w:rPr>
+        <w:t>that</w:t>
+      </w:r>
+      <w:r>
+        <w:rPr>
+          <w:rFonts w:eastAsiaTheme="minorEastAsia"/>
+          <w:i/>
+        </w:rPr>
+        <w:t xml:space="preserve"> are</w:t>
+      </w:r>
+      <w:r>
+        <w:rPr>
+          <w:rFonts w:eastAsiaTheme="minorEastAsia"/>
+          <w:i/>
+        </w:rPr>
+        <w:t xml:space="preserve"> being tested for isomorphism.</w:t>
+      </w:r>
+      <w:r>
+        <w:rPr>
+          <w:rFonts w:eastAsiaTheme="minorEastAsia"/>
+          <w:i/>
+        </w:rPr>
+        <w:br/>
+      </w:r>
+      <w:r>
+        <w:rPr>
+          <w:rFonts w:eastAsiaTheme="minorEastAsia"/>
+          <w:i/>
+        </w:rPr>
+        <w:t>Output: Boolean true – graphs are isomorphic to each</w:t>
+      </w:r>
+      <w:r>
+        <w:rPr>
+          <w:rFonts w:eastAsiaTheme="minorEastAsia"/>
+          <w:i/>
+        </w:rPr>
+        <w:t xml:space="preserve"> other</w:t>
+      </w:r>
+      <w:r>
+        <w:rPr>
+          <w:rFonts w:eastAsiaTheme="minorEastAsia"/>
+          <w:i/>
+        </w:rPr>
+        <w:br/>
+        <w:t xml:space="preserve"> </w:t>
+      </w:r>
+      <w:r>
+        <w:rPr>
+          <w:rFonts w:eastAsiaTheme="minorEastAsia"/>
+          <w:i/>
+        </w:rPr>
+        <w:tab/>
+        <w:t xml:space="preserve">        </w:t>
+      </w:r>
+      <w:r>
+        <w:rPr>
+          <w:rFonts w:eastAsiaTheme="minorEastAsia"/>
+          <w:i/>
+        </w:rPr>
+        <w:t xml:space="preserve">        false – graphs are not isomorphic to each other</w:t>
+      </w:r>
+    </w:p>
+    <w:p>
+      <w:pPr>
+        <w:ind w:firstLine="720"/>
+        <w:rPr>
+          <w:rFonts w:eastAsiaTheme="minorEastAsia"/>
+          <w:b/>
+        </w:rPr>
+      </w:pPr>
+      <w:r>
+        <w:rPr>
+          <w:rFonts w:eastAsiaTheme="minorEastAsia"/>
+          <w:b/>
+        </w:rPr>
+        <w:t xml:space="preserve">Boolean </w:t>
+      </w:r>
+      <w:proofErr w:type="spellStart"/>
+      <w:proofErr w:type="gramStart"/>
+      <w:r>
+        <w:rPr>
+          <w:rFonts w:eastAsiaTheme="minorEastAsia"/>
+          <w:b/>
+        </w:rPr>
+        <w:t>MinBitString</w:t>
+      </w:r>
+      <w:proofErr w:type="spellEnd"/>
+      <w:r>
+        <w:rPr>
+          <w:rFonts w:eastAsiaTheme="minorEastAsia"/>
+          <w:b/>
+        </w:rPr>
+        <w:t>(</w:t>
+      </w:r>
+      <w:proofErr w:type="spellStart"/>
+      <w:proofErr w:type="gramEnd"/>
+      <w:r>
+        <w:rPr>
+          <w:rFonts w:eastAsiaTheme="minorEastAsia"/>
+          <w:b/>
+        </w:rPr>
+        <w:t>G</w:t>
+      </w:r>
+      <w:r>
+        <w:rPr>
+          <w:rFonts w:eastAsiaTheme="minorEastAsia"/>
+          <w:b/>
+          <w:vertAlign w:val="subscript"/>
+        </w:rPr>
+        <w:t>ij</w:t>
+      </w:r>
+      <w:proofErr w:type="spellEnd"/>
+      <w:r>
+        <w:rPr>
+          <w:rFonts w:eastAsiaTheme="minorEastAsia"/>
+          <w:b/>
+        </w:rPr>
+        <w:t xml:space="preserve"> , </w:t>
+      </w:r>
+      <w:proofErr w:type="spellStart"/>
+      <w:r>
+        <w:rPr>
+          <w:rFonts w:eastAsiaTheme="minorEastAsia"/>
+          <w:b/>
+        </w:rPr>
+        <w:t>H</w:t>
+      </w:r>
+      <w:r>
+        <w:rPr>
+          <w:rFonts w:eastAsiaTheme="minorEastAsia"/>
+          <w:b/>
+          <w:vertAlign w:val="subscript"/>
+        </w:rPr>
+        <w:t>ij</w:t>
+      </w:r>
+      <w:proofErr w:type="spellEnd"/>
+      <w:r>
+        <w:rPr>
+          <w:rFonts w:eastAsiaTheme="minorEastAsia"/>
+          <w:b/>
+        </w:rPr>
+        <w:t xml:space="preserve"> )</w:t>
+      </w:r>
+    </w:p>
+    <w:p>
+      <w:pPr>
+        <w:ind w:left="720"/>
+        <w:rPr>
+          <w:rFonts w:eastAsiaTheme="minorEastAsia"/>
+          <w:i/>
+        </w:rPr>
+      </w:pPr>
+      <w:r>
+        <w:rPr>
+          <w:rFonts w:eastAsiaTheme="minorEastAsia"/>
+          <w:i/>
+        </w:rPr>
+        <w:t>I</w:t>
+      </w:r>
+      <w:r>
+        <w:rPr>
+          <w:rFonts w:eastAsiaTheme="minorEastAsia"/>
+          <w:i/>
+        </w:rPr>
+        <w:t xml:space="preserve">f the graphs are not candidates to be isomorphic </w:t>
+      </w:r>
+      <w:r>
+        <w:rPr>
+          <w:rFonts w:eastAsiaTheme="minorEastAsia"/>
+          <w:i/>
+        </w:rPr>
+        <w:br/>
+        <w:t xml:space="preserve"> </w:t>
+      </w:r>
+      <w:r>
+        <w:rPr>
+          <w:rFonts w:eastAsiaTheme="minorEastAsia"/>
+          <w:i/>
+        </w:rPr>
+        <w:tab/>
+        <w:t>return false</w:t>
+      </w:r>
+    </w:p>
+    <w:p>
+      <w:pPr>
+        <w:ind w:left="720"/>
+        <w:rPr>
+          <w:rFonts w:eastAsiaTheme="minorEastAsia"/>
+          <w:i/>
+        </w:rPr>
+      </w:pPr>
+      <w:r>
+        <w:rPr>
+          <w:rFonts w:eastAsiaTheme="minorEastAsia"/>
+          <w:i/>
+        </w:rPr>
+        <w:t xml:space="preserve">Construct the </w:t>
+      </w:r>
+      <w:proofErr w:type="spellStart"/>
+      <w:r>
+        <w:rPr>
+          <w:rFonts w:eastAsiaTheme="minorEastAsia"/>
+          <w:i/>
+        </w:rPr>
+        <w:t>bitstrings</w:t>
+      </w:r>
+      <w:proofErr w:type="spellEnd"/>
+      <w:r>
+        <w:rPr>
+          <w:rFonts w:eastAsiaTheme="minorEastAsia"/>
+          <w:i/>
+        </w:rPr>
+        <w:t xml:space="preserve"> for each matrix and ordered the</w:t>
+      </w:r>
+      <w:r>
+        <w:rPr>
+          <w:rFonts w:eastAsiaTheme="minorEastAsia"/>
+          <w:i/>
+        </w:rPr>
+        <w:t>m</w:t>
+      </w:r>
+      <w:r>
+        <w:rPr>
+          <w:rFonts w:eastAsiaTheme="minorEastAsia"/>
+          <w:i/>
+        </w:rPr>
+        <w:t xml:space="preserve"> lexicogra</w:t>
+      </w:r>
+      <w:r>
+        <w:rPr>
+          <w:rFonts w:eastAsiaTheme="minorEastAsia"/>
+          <w:i/>
+        </w:rPr>
+        <w:t>phically to get the certificates.</w:t>
+      </w:r>
+    </w:p>
+    <w:p>
+      <w:pPr>
+        <w:ind w:left="720"/>
+        <w:rPr>
+          <w:rFonts w:eastAsiaTheme="minorEastAsia"/>
+          <w:i/>
+        </w:rPr>
+      </w:pPr>
+      <w:r>
+        <w:rPr>
+          <w:rFonts w:eastAsiaTheme="minorEastAsia"/>
+          <w:i/>
+        </w:rPr>
+        <w:t xml:space="preserve">If </w:t>
+      </w:r>
+      <w:r>
+        <w:rPr>
+          <w:rFonts w:eastAsiaTheme="minorEastAsia"/>
+          <w:i/>
+        </w:rPr>
+        <w:t>the certificates are the equivalent</w:t>
+      </w:r>
+      <w:r>
+        <w:rPr>
+          <w:rFonts w:eastAsiaTheme="minorEastAsia"/>
+          <w:i/>
+        </w:rPr>
+        <w:br/>
+        <w:t xml:space="preserve"> </w:t>
+      </w:r>
+      <w:r>
+        <w:rPr>
+          <w:rFonts w:eastAsiaTheme="minorEastAsia"/>
+          <w:i/>
+        </w:rPr>
+        <w:tab/>
+        <w:t>return true</w:t>
+      </w:r>
+    </w:p>
+    <w:p>
+      <w:pPr>
+        <w:ind w:left="720"/>
+        <w:rPr>
+          <w:rFonts w:eastAsiaTheme="minorEastAsia"/>
+          <w:i/>
+        </w:rPr>
+      </w:pPr>
+      <w:r>
+        <w:rPr>
+          <w:rFonts w:eastAsiaTheme="minorEastAsia"/>
+          <w:i/>
+        </w:rPr>
+        <w:t>For each mapping of graph H construct a certificate</w:t>
+      </w:r>
+    </w:p>
+    <w:p>
+      <w:pPr>
+        <w:ind w:left="720"/>
+        <w:rPr>
+          <w:rFonts w:eastAsiaTheme="minorEastAsia"/>
+          <w:i/>
+        </w:rPr>
+      </w:pPr>
+      <w:r>
+        <w:rPr>
+          <w:rFonts w:eastAsiaTheme="minorEastAsia"/>
+          <w:i/>
+        </w:rPr>
+        <w:tab/>
+        <w:t xml:space="preserve">If </w:t>
+      </w:r>
+      <w:proofErr w:type="gramStart"/>
+      <w:r>
+        <w:rPr>
+          <w:rFonts w:eastAsiaTheme="minorEastAsia"/>
+          <w:i/>
+        </w:rPr>
+        <w:t>cert(</w:t>
+      </w:r>
+      <w:proofErr w:type="gramEnd"/>
+      <w:r>
+        <w:rPr>
+          <w:rFonts w:eastAsiaTheme="minorEastAsia"/>
+          <w:i/>
+        </w:rPr>
+        <w:t>G) == cert(H)</w:t>
+      </w:r>
+      <w:r>
+        <w:rPr>
+          <w:rFonts w:eastAsiaTheme="minorEastAsia"/>
+          <w:i/>
+        </w:rPr>
+        <w:br/>
+        <w:t xml:space="preserve"> </w:t>
+      </w:r>
+      <w:r>
+        <w:rPr>
+          <w:rFonts w:eastAsiaTheme="minorEastAsia"/>
+          <w:i/>
+        </w:rPr>
+        <w:tab/>
+        <w:t xml:space="preserve"> </w:t>
+      </w:r>
+      <w:r>
+        <w:rPr>
+          <w:rFonts w:eastAsiaTheme="minorEastAsia"/>
+          <w:i/>
+        </w:rPr>
+        <w:tab/>
+        <w:t>return true</w:t>
+      </w:r>
+    </w:p>
+    <w:p>
+      <w:pPr>
+        <w:ind w:left="720"/>
+        <w:rPr>
+          <w:rFonts w:eastAsiaTheme="minorEastAsia"/>
+          <w:i/>
+        </w:rPr>
+      </w:pPr>
+      <w:proofErr w:type="gramStart"/>
+      <w:r>
+        <w:rPr>
+          <w:rFonts w:eastAsiaTheme="minorEastAsia"/>
+          <w:i/>
+        </w:rPr>
+        <w:t>return</w:t>
+      </w:r>
+      <w:proofErr w:type="gramEnd"/>
+      <w:r>
+        <w:rPr>
+          <w:rFonts w:eastAsiaTheme="minorEastAsia"/>
+          <w:i/>
+        </w:rPr>
+        <w:t xml:space="preserve"> false</w:t>
+      </w:r>
+    </w:p>
+    <w:p>
+      <w:pPr>
+        <w:ind w:firstLine="720"/>
+      </w:pPr>
+      <w:r>
+        <w:t>As you may</w:t>
+      </w:r>
+      <w:r>
+        <w:t xml:space="preserve"> notice from </w:t>
+      </w:r>
+      <w:r>
+        <w:t xml:space="preserve">the algorithm if the graphs are not isomorphic it would take on the worst case </w:t>
+      </w:r>
+      <w:proofErr w:type="gramStart"/>
+      <w:r>
+        <w:rPr>
+          <w:i/>
+        </w:rPr>
+        <w:t>O(</w:t>
+      </w:r>
+      <w:proofErr w:type="gramEnd"/>
+      <w:r>
+        <w:rPr>
+          <w:i/>
+        </w:rPr>
+        <w:t>n!)</w:t>
+      </w:r>
+      <w:r>
+        <w:t xml:space="preserve"> since it would have to compare every mappings of G, with the certificate of H.</w:t>
+      </w:r>
+    </w:p>
     <w:p/>
     <w:p>
       <w:r>
@@ -1757,62 +2204,62 @@
     </w:p>
     <w:p>
       <w:r>
-        <w:t>[2] An Efficient Alg</w:t>
+        <w:t>[2] An Efficient Algorithm for Similarity Analysis of Molecules, Johnnie Baker, Chun-</w:t>
+      </w:r>
+      <w:proofErr w:type="spellStart"/>
+      <w:r>
+        <w:t>che</w:t>
+      </w:r>
+      <w:proofErr w:type="spellEnd"/>
+      <w:r>
+        <w:t xml:space="preserve"> Tsai, </w:t>
+      </w:r>
+      <w:proofErr w:type="spellStart"/>
+      <w:r>
+        <w:t>Rohit</w:t>
+      </w:r>
+      <w:proofErr w:type="spellEnd"/>
+      <w:r>
+        <w:t xml:space="preserve"> </w:t>
+      </w:r>
+      <w:proofErr w:type="spellStart"/>
+      <w:r>
+        <w:t>Pasari</w:t>
+      </w:r>
+      <w:proofErr w:type="spellEnd"/>
+      <w:r>
+        <w:t>, Paul Durand, 1999</w:t>
+      </w:r>
+    </w:p>
+    <w:p>
+      <w:r>
+        <w:t xml:space="preserve">[3] A New S-Box Structure Based on Graph Isomorphism, </w:t>
+      </w:r>
+      <w:proofErr w:type="spellStart"/>
+      <w:r>
+        <w:t>Bao</w:t>
+      </w:r>
+      <w:proofErr w:type="spellEnd"/>
+      <w:r>
+        <w:t xml:space="preserve"> Tran, </w:t>
+      </w:r>
+      <w:proofErr w:type="spellStart"/>
+      <w:r>
+        <w:t>Thuc</w:t>
+      </w:r>
+      <w:proofErr w:type="spellEnd"/>
+      <w:r>
+        <w:t xml:space="preserve"> Nguyen, Thu Tran, 2009</w:t>
+      </w:r>
+    </w:p>
+    <w:p>
+      <w:r>
+        <w:t>[4] Social Network Analysis: M</w:t>
       </w:r>
       <w:bookmarkStart w:id="5" w:name="_GoBack"/>
       <w:bookmarkEnd w:id="5"/>
       <w:r>
-        <w:t>orithm for Similarity Analysis of Molecules, Johnnie Baker, Chun-</w:t>
-      </w:r>
-      <w:proofErr w:type="spellStart"/>
-      <w:r>
-        <w:t>che</w:t>
-      </w:r>
-      <w:proofErr w:type="spellEnd"/>
-      <w:r>
-        <w:t xml:space="preserve"> Tsai, </w:t>
-      </w:r>
-      <w:proofErr w:type="spellStart"/>
-      <w:r>
-        <w:t>Rohit</w:t>
-      </w:r>
-      <w:proofErr w:type="spellEnd"/>
-      <w:r>
-        <w:t xml:space="preserve"> </w:t>
-      </w:r>
-      <w:proofErr w:type="spellStart"/>
-      <w:r>
-        <w:t>Pasari</w:t>
-      </w:r>
-      <w:proofErr w:type="spellEnd"/>
-      <w:r>
-        <w:t>, Paul Durand, 1999</w:t>
-      </w:r>
-    </w:p>
-    <w:p>
-      <w:r>
-        <w:t xml:space="preserve">[3] A New S-Box Structure Based on Graph Isomorphism, </w:t>
-      </w:r>
-      <w:proofErr w:type="spellStart"/>
-      <w:r>
-        <w:t>Bao</w:t>
-      </w:r>
-      <w:proofErr w:type="spellEnd"/>
-      <w:r>
-        <w:t xml:space="preserve"> Tran, </w:t>
-      </w:r>
-      <w:proofErr w:type="spellStart"/>
-      <w:r>
-        <w:t>Thuc</w:t>
-      </w:r>
-      <w:proofErr w:type="spellEnd"/>
-      <w:r>
-        <w:t xml:space="preserve"> Nguyen, Thu Tran, 2009</w:t>
-      </w:r>
-    </w:p>
-    <w:p>
-      <w:r>
-        <w:t>[4] Social Network Analysis: Methods and Applications, Stanley Wasserman, Katherine Faust, 1999</w:t>
+        <w:t>ethods and Applications, Stanley Wasserman, Katherine Faust, 1999</w:t>
       </w:r>
     </w:p>
     <w:p>
@@ -2075,7 +2522,7 @@
         <w:rStyle w:val="PageNumber"/>
         <w:noProof/>
       </w:rPr>
-      <w:t>2</w:t>
+      <w:t>5</w:t>
     </w:r>
     <w:r>
       <w:rPr>
@@ -2992,7 +3439,7 @@
     <w:charset w:val="4E"/>
     <w:family w:val="auto"/>
     <w:pitch w:val="variable"/>
-    <w:sig w:usb0="00000001" w:usb1="08070000" w:usb2="00000010" w:usb3="00000000" w:csb0="00020000" w:csb1="00000000"/>
+    <w:sig w:usb0="E00002FF" w:usb1="6AC7FDFB" w:usb2="00000012" w:usb3="00000000" w:csb0="0002009F" w:csb1="00000000"/>
   </w:font>
   <w:font w:name="Tahoma">
     <w:panose1 w:val="020B0604030504040204"/>
@@ -3012,7 +3459,7 @@
     <w:charset w:val="4E"/>
     <w:family w:val="auto"/>
     <w:pitch w:val="variable"/>
-    <w:sig w:usb0="00000001" w:usb1="08070000" w:usb2="00000010" w:usb3="00000000" w:csb0="00020000" w:csb1="00000000"/>
+    <w:sig w:usb0="E00002FF" w:usb1="6AC7FDFB" w:usb2="00000012" w:usb3="00000000" w:csb0="0002009F" w:csb1="00000000"/>
   </w:font>
   <w:font w:name="Cambria Math">
     <w:panose1 w:val="02040503050406030204"/>

</xml_diff>